<commit_message>
Pre-processed topic, length and publish time
</commit_message>
<xml_diff>
--- a/Deep Learning Project.docx
+++ b/Deep Learning Project.docx
@@ -34,16 +34,8 @@
         <w:rPr>
           <w:lang w:val="en-GB"/>
         </w:rPr>
-        <w:t xml:space="preserve">Assigned data type: </w:t>
-      </w:r>
-      <w:proofErr w:type="gramStart"/>
-      <w:r>
-        <w:rPr>
-          <w:lang w:val="en-GB"/>
-        </w:rPr>
-        <w:t>Text</w:t>
-      </w:r>
-      <w:proofErr w:type="gramEnd"/>
+        <w:t>Assigned data type: Text</w:t>
+      </w:r>
     </w:p>
     <w:p>
       <w:pPr>
@@ -151,51 +143,21 @@
         <w:rPr>
           <w:lang w:val="en-GB"/>
         </w:rPr>
-        <w:t xml:space="preserve">Use </w:t>
-      </w:r>
-      <w:proofErr w:type="spellStart"/>
-      <w:r>
-        <w:rPr>
-          <w:lang w:val="en-GB"/>
-        </w:rPr>
-        <w:t>Tensorflow</w:t>
-      </w:r>
-      <w:proofErr w:type="spellEnd"/>
-      <w:r>
-        <w:rPr>
-          <w:lang w:val="en-GB"/>
-        </w:rPr>
-        <w:t xml:space="preserve"> or </w:t>
-      </w:r>
-      <w:proofErr w:type="spellStart"/>
-      <w:r>
-        <w:rPr>
-          <w:lang w:val="en-GB"/>
-        </w:rPr>
-        <w:t>PyTorch</w:t>
-      </w:r>
-      <w:proofErr w:type="spellEnd"/>
-    </w:p>
-    <w:p>
-      <w:pPr>
-        <w:rPr>
-          <w:lang w:val="en-GB"/>
-        </w:rPr>
-      </w:pPr>
-      <w:r>
-        <w:rPr>
-          <w:lang w:val="en-GB"/>
-        </w:rPr>
-        <w:t xml:space="preserve">Code must be clear, commented and </w:t>
-      </w:r>
-      <w:proofErr w:type="gramStart"/>
-      <w:r>
-        <w:rPr>
-          <w:lang w:val="en-GB"/>
-        </w:rPr>
-        <w:t>reproducible</w:t>
-      </w:r>
-      <w:proofErr w:type="gramEnd"/>
+        <w:t>Use Tensorflow or PyTorch</w:t>
+      </w:r>
+    </w:p>
+    <w:p>
+      <w:pPr>
+        <w:rPr>
+          <w:lang w:val="en-GB"/>
+        </w:rPr>
+      </w:pPr>
+      <w:r>
+        <w:rPr>
+          <w:lang w:val="en-GB"/>
+        </w:rPr>
+        <w:t>Code must be clear, commented and reproducible</w:t>
+      </w:r>
     </w:p>
     <w:p>
       <w:pPr>
@@ -258,19 +220,11 @@
           <w:lang w:val="en-GB"/>
         </w:rPr>
       </w:pPr>
-      <w:proofErr w:type="gramStart"/>
-      <w:r>
-        <w:rPr>
-          <w:lang w:val="en-GB"/>
-        </w:rPr>
-        <w:t>5 minute</w:t>
-      </w:r>
-      <w:proofErr w:type="gramEnd"/>
-      <w:r>
-        <w:rPr>
-          <w:lang w:val="en-GB"/>
-        </w:rPr>
-        <w:t xml:space="preserve"> video to present project using guidelines in project specification</w:t>
+      <w:r>
+        <w:rPr>
+          <w:lang w:val="en-GB"/>
+        </w:rPr>
+        <w:t>5 minute video to present project using guidelines in project specification</w:t>
       </w:r>
     </w:p>
     <w:p>
@@ -321,133 +275,333 @@
         <w:rPr>
           <w:lang w:val="en-GB"/>
         </w:rPr>
-        <w:t xml:space="preserve">In this project I am using deep learning techniques to predict the number of comments that will be left on a New York Times article based on the article’s topic, tone, </w:t>
-      </w:r>
-      <w:proofErr w:type="gramStart"/>
-      <w:r>
-        <w:rPr>
-          <w:lang w:val="en-GB"/>
-        </w:rPr>
-        <w:t>length</w:t>
-      </w:r>
-      <w:proofErr w:type="gramEnd"/>
-      <w:r>
-        <w:rPr>
-          <w:lang w:val="en-GB"/>
-        </w:rPr>
-        <w:t xml:space="preserve"> and time of publication.</w:t>
-      </w:r>
-      <w:r>
-        <w:rPr>
-          <w:lang w:val="en-GB"/>
-        </w:rPr>
-        <w:t xml:space="preserve"> This will be done using a regression model built with neural networks through </w:t>
-      </w:r>
-      <w:proofErr w:type="spellStart"/>
-      <w:r>
-        <w:rPr>
-          <w:lang w:val="en-GB"/>
-        </w:rPr>
-        <w:t>PyTorch</w:t>
-      </w:r>
-      <w:proofErr w:type="spellEnd"/>
+        <w:t>In this project I am using deep learning techniques to predict the number of comments that will be left on a New York Times article based on the article’s topic, tone, length and time of publication.</w:t>
+      </w:r>
+      <w:r>
+        <w:rPr>
+          <w:lang w:val="en-GB"/>
+        </w:rPr>
+        <w:t xml:space="preserve"> This will be done using a regression model built with neural networks through PyTorch.</w:t>
+      </w:r>
+    </w:p>
+    <w:p>
+      <w:pPr>
+        <w:rPr>
+          <w:lang w:val="en-GB"/>
+        </w:rPr>
+      </w:pPr>
+      <w:r>
+        <w:rPr>
+          <w:lang w:val="en-GB"/>
+        </w:rPr>
+        <w:t>Introduction</w:t>
+      </w:r>
+    </w:p>
+    <w:p>
+      <w:pPr>
+        <w:rPr>
+          <w:lang w:val="en-GB"/>
+        </w:rPr>
+      </w:pPr>
+      <w:r>
+        <w:rPr>
+          <w:lang w:val="en-GB"/>
+        </w:rPr>
+        <w:t>Related Work</w:t>
+      </w:r>
+    </w:p>
+    <w:p>
+      <w:pPr>
+        <w:rPr>
+          <w:b/>
+          <w:bCs/>
+          <w:lang w:val="en-GB"/>
+        </w:rPr>
+      </w:pPr>
+      <w:r>
+        <w:rPr>
+          <w:b/>
+          <w:bCs/>
+          <w:lang w:val="en-GB"/>
+        </w:rPr>
+        <w:t>Experimental Setup</w:t>
+      </w:r>
+    </w:p>
+    <w:p>
+      <w:pPr>
+        <w:rPr>
+          <w:b/>
+          <w:bCs/>
+          <w:lang w:val="en-GB"/>
+        </w:rPr>
+      </w:pPr>
+      <w:r>
+        <w:rPr>
+          <w:b/>
+          <w:bCs/>
+          <w:lang w:val="en-GB"/>
+        </w:rPr>
+        <w:t>Pre-process</w:t>
+      </w:r>
+      <w:r>
+        <w:rPr>
+          <w:b/>
+          <w:bCs/>
+          <w:lang w:val="en-GB"/>
+        </w:rPr>
+        <w:t>ing</w:t>
+      </w:r>
+    </w:p>
+    <w:p>
+      <w:pPr>
+        <w:rPr>
+          <w:lang w:val="en-GB"/>
+        </w:rPr>
+      </w:pPr>
+      <w:r>
+        <w:rPr>
+          <w:lang w:val="en-GB"/>
+        </w:rPr>
+        <w:t>To clean the data used for this project, irrelevant columns were removed that wouldn’t be used for predicting the number of comments. Due to the fact that the number of comments are being predicted based on the article’s topic, tone, length and time of publication, the following columns were removed: newsdesk, material</w:t>
+      </w:r>
+      <w:r>
+        <w:rPr>
+          <w:lang w:val="en-GB"/>
+        </w:rPr>
+        <w:t>, is_popular</w:t>
+      </w:r>
+      <w:r>
+        <w:rPr>
+          <w:lang w:val="en-GB"/>
+        </w:rPr>
+        <w:t xml:space="preserve"> and unique_ID.</w:t>
+      </w:r>
+    </w:p>
+    <w:p>
+      <w:pPr>
+        <w:rPr>
+          <w:lang w:val="en-GB"/>
+        </w:rPr>
+      </w:pPr>
+      <w:r>
+        <w:rPr>
+          <w:lang w:val="en-GB"/>
+        </w:rPr>
+        <w:t xml:space="preserve">The section and subsection features were used to determine the topic the article was covering. These categorical values were converted to numerical ones using one-hot encoding. This was used rather than label encoding </w:t>
+      </w:r>
+      <w:r>
+        <w:rPr>
+          <w:lang w:val="en-GB"/>
+        </w:rPr>
+        <w:t>as it does not introduce any numerical relationships between the categories that could potentially bias the neural network’s predictions.</w:t>
+      </w:r>
+    </w:p>
+    <w:p>
+      <w:pPr>
+        <w:rPr>
+          <w:lang w:val="en-GB"/>
+        </w:rPr>
+      </w:pPr>
+      <w:r>
+        <w:rPr>
+          <w:lang w:val="en-GB"/>
+        </w:rPr>
+        <w:t>The length input variable was the easiest feature to use from the dataset</w:t>
+      </w:r>
       <w:r>
         <w:rPr>
           <w:lang w:val="en-GB"/>
         </w:rPr>
         <w:t>.</w:t>
       </w:r>
-    </w:p>
-    <w:p>
-      <w:pPr>
-        <w:rPr>
-          <w:lang w:val="en-GB"/>
-        </w:rPr>
-      </w:pPr>
-      <w:r>
-        <w:rPr>
-          <w:lang w:val="en-GB"/>
-        </w:rPr>
-        <w:t>Introduction</w:t>
-      </w:r>
-    </w:p>
-    <w:p>
-      <w:pPr>
-        <w:rPr>
-          <w:lang w:val="en-GB"/>
-        </w:rPr>
-      </w:pPr>
-      <w:r>
-        <w:rPr>
-          <w:lang w:val="en-GB"/>
-        </w:rPr>
-        <w:t>Related Work</w:t>
-      </w:r>
-    </w:p>
-    <w:p>
-      <w:pPr>
-        <w:rPr>
-          <w:b/>
-          <w:bCs/>
-          <w:lang w:val="en-GB"/>
-        </w:rPr>
-      </w:pPr>
-      <w:r>
-        <w:rPr>
-          <w:b/>
-          <w:bCs/>
-          <w:lang w:val="en-GB"/>
-        </w:rPr>
-        <w:t>Experimental Setup</w:t>
-      </w:r>
-    </w:p>
-    <w:p>
-      <w:pPr>
-        <w:rPr>
-          <w:lang w:val="en-GB"/>
-        </w:rPr>
-      </w:pPr>
-      <w:r>
-        <w:rPr>
-          <w:lang w:val="en-GB"/>
-        </w:rPr>
-        <w:t xml:space="preserve">Pre-process the </w:t>
-      </w:r>
-      <w:proofErr w:type="gramStart"/>
-      <w:r>
-        <w:rPr>
-          <w:lang w:val="en-GB"/>
-        </w:rPr>
-        <w:t>data</w:t>
-      </w:r>
-      <w:proofErr w:type="gramEnd"/>
-    </w:p>
-    <w:p>
-      <w:pPr>
-        <w:rPr>
-          <w:b/>
-          <w:bCs/>
-          <w:lang w:val="en-GB"/>
-        </w:rPr>
-      </w:pPr>
-      <w:r>
-        <w:rPr>
-          <w:b/>
-          <w:bCs/>
-          <w:lang w:val="en-GB"/>
-        </w:rPr>
-        <w:t xml:space="preserve">Split the </w:t>
-      </w:r>
-      <w:proofErr w:type="gramStart"/>
-      <w:r>
-        <w:rPr>
-          <w:b/>
-          <w:bCs/>
-          <w:lang w:val="en-GB"/>
-        </w:rPr>
-        <w:t>data</w:t>
-      </w:r>
-      <w:proofErr w:type="gramEnd"/>
+      <w:r>
+        <w:rPr>
+          <w:lang w:val="en-GB"/>
+        </w:rPr>
+        <w:t xml:space="preserve"> </w:t>
+      </w:r>
+      <w:r>
+        <w:rPr>
+          <w:lang w:val="en-GB"/>
+        </w:rPr>
+        <w:t>A</w:t>
+      </w:r>
+      <w:r>
+        <w:rPr>
+          <w:lang w:val="en-GB"/>
+        </w:rPr>
+        <w:t>ll the instances where the word count was equal to 0</w:t>
+      </w:r>
+      <w:r>
+        <w:rPr>
+          <w:lang w:val="en-GB"/>
+        </w:rPr>
+        <w:t xml:space="preserve"> were removed</w:t>
+      </w:r>
+      <w:r>
+        <w:rPr>
+          <w:lang w:val="en-GB"/>
+        </w:rPr>
+        <w:t xml:space="preserve"> and</w:t>
+      </w:r>
+      <w:r>
+        <w:rPr>
+          <w:lang w:val="en-GB"/>
+        </w:rPr>
+        <w:t xml:space="preserve"> the values</w:t>
+      </w:r>
+      <w:r>
+        <w:rPr>
+          <w:lang w:val="en-GB"/>
+        </w:rPr>
+        <w:t xml:space="preserve"> were normalised from 0 - 1</w:t>
+      </w:r>
+      <w:r>
+        <w:rPr>
+          <w:lang w:val="en-GB"/>
+        </w:rPr>
+        <w:t xml:space="preserve">. </w:t>
+      </w:r>
+      <w:r>
+        <w:rPr>
+          <w:lang w:val="en-GB"/>
+        </w:rPr>
+        <w:t xml:space="preserve">Removing the null values did lose some data but these null values may have skewed the model. Normalising the values </w:t>
+      </w:r>
+      <w:r>
+        <w:rPr>
+          <w:lang w:val="en-GB"/>
+        </w:rPr>
+        <w:t>prevent</w:t>
+      </w:r>
+      <w:r>
+        <w:rPr>
+          <w:lang w:val="en-GB"/>
+        </w:rPr>
+        <w:t>ed</w:t>
+      </w:r>
+      <w:r>
+        <w:rPr>
+          <w:lang w:val="en-GB"/>
+        </w:rPr>
+        <w:t xml:space="preserve"> the range of the word count feature from disproportionately affecting the neural network’s training process.</w:t>
+      </w:r>
+      <w:r>
+        <w:rPr>
+          <w:lang w:val="en-GB"/>
+        </w:rPr>
+        <w:t xml:space="preserve"> The max</w:t>
+      </w:r>
+      <w:r>
+        <w:rPr>
+          <w:lang w:val="en-GB"/>
+        </w:rPr>
+        <w:t>imum</w:t>
+      </w:r>
+      <w:r>
+        <w:rPr>
+          <w:lang w:val="en-GB"/>
+        </w:rPr>
+        <w:t xml:space="preserve"> word count in the datasets was 15,619 and the </w:t>
+      </w:r>
+      <w:r>
+        <w:rPr>
+          <w:lang w:val="en-GB"/>
+        </w:rPr>
+        <w:lastRenderedPageBreak/>
+        <w:t>min</w:t>
+      </w:r>
+      <w:r>
+        <w:rPr>
+          <w:lang w:val="en-GB"/>
+        </w:rPr>
+        <w:t xml:space="preserve">imum was </w:t>
+      </w:r>
+      <w:r>
+        <w:rPr>
+          <w:lang w:val="en-GB"/>
+        </w:rPr>
+        <w:t>4</w:t>
+      </w:r>
+      <w:r>
+        <w:rPr>
+          <w:lang w:val="en-GB"/>
+        </w:rPr>
+        <w:t>.</w:t>
+      </w:r>
+      <w:r>
+        <w:rPr>
+          <w:lang w:val="en-GB"/>
+        </w:rPr>
+        <w:t xml:space="preserve"> I then used the following formula: (word_count – min_word_count) / (max_word_count – min_word_count).</w:t>
+      </w:r>
+    </w:p>
+    <w:p>
+      <w:pPr>
+        <w:rPr>
+          <w:lang w:val="en-GB"/>
+        </w:rPr>
+      </w:pPr>
+      <w:r>
+        <w:rPr>
+          <w:lang w:val="en-GB"/>
+        </w:rPr>
+        <w:t xml:space="preserve">The time each of the articles were published was included in the pub_date feature </w:t>
+      </w:r>
+      <w:r>
+        <w:rPr>
+          <w:lang w:val="en-GB"/>
+        </w:rPr>
+        <w:t>in the format of year-month-day hour-minute-second. Two input variables for the model were created from this. The hour of the day</w:t>
+      </w:r>
+      <w:r>
+        <w:rPr>
+          <w:lang w:val="en-GB"/>
+        </w:rPr>
+        <w:t xml:space="preserve"> (0-23)</w:t>
+      </w:r>
+      <w:r>
+        <w:rPr>
+          <w:lang w:val="en-GB"/>
+        </w:rPr>
+        <w:t xml:space="preserve"> and the day of the week</w:t>
+      </w:r>
+      <w:r>
+        <w:rPr>
+          <w:lang w:val="en-GB"/>
+        </w:rPr>
+        <w:t xml:space="preserve"> (0-6)</w:t>
+      </w:r>
+      <w:r>
+        <w:rPr>
+          <w:lang w:val="en-GB"/>
+        </w:rPr>
+        <w:t xml:space="preserve"> the article was published. The hour of the day can have a significant impact on the popularity of an article, as people tend to read articles at certain times of the day, such as during their morning commute, during lunch break or in the evening after work. Similary, days of the week can also have a significant impact on the popularity of articles. For example, weekends may have higher traffic and engagement than weekdays, as people have more free time to browse and read articles.</w:t>
+      </w:r>
+    </w:p>
+    <w:p>
+      <w:pPr>
+        <w:rPr>
+          <w:lang w:val="en-GB"/>
+        </w:rPr>
+      </w:pPr>
+    </w:p>
+    <w:p>
+      <w:pPr>
+        <w:rPr>
+          <w:b/>
+          <w:bCs/>
+          <w:lang w:val="en-GB"/>
+        </w:rPr>
+      </w:pPr>
+      <w:r>
+        <w:rPr>
+          <w:b/>
+          <w:bCs/>
+          <w:lang w:val="en-GB"/>
+        </w:rPr>
+        <w:t>Split the data</w:t>
+      </w:r>
     </w:p>
     <w:p>
       <w:pPr>

</xml_diff>

<commit_message>
Tone predicted with BERT sentiment analysis
</commit_message>
<xml_diff>
--- a/Deep Learning Project.docx
+++ b/Deep Learning Project.docx
@@ -1,6 +1,6 @@
 
 <file path=word/document.xml><?xml version="1.0" encoding="utf-8"?>
-<w:document xmlns:wpc="http://schemas.microsoft.com/office/word/2010/wordprocessingCanvas" xmlns:cx="http://schemas.microsoft.com/office/drawing/2014/chartex" xmlns:cx1="http://schemas.microsoft.com/office/drawing/2015/9/8/chartex" xmlns:cx2="http://schemas.microsoft.com/office/drawing/2015/10/21/chartex" xmlns:cx3="http://schemas.microsoft.com/office/drawing/2016/5/9/chartex" xmlns:cx4="http://schemas.microsoft.com/office/drawing/2016/5/10/chartex" xmlns:cx5="http://schemas.microsoft.com/office/drawing/2016/5/11/chartex" xmlns:cx6="http://schemas.microsoft.com/office/drawing/2016/5/12/chartex" xmlns:cx7="http://schemas.microsoft.com/office/drawing/2016/5/13/chartex" xmlns:cx8="http://schemas.microsoft.com/office/drawing/2016/5/14/chartex" xmlns:mc="http://schemas.openxmlformats.org/markup-compatibility/2006" xmlns:aink="http://schemas.microsoft.com/office/drawing/2016/ink" xmlns:am3d="http://schemas.microsoft.com/office/drawing/2017/model3d" xmlns:o="urn:schemas-microsoft-com:office:office" xmlns:oel="http://schemas.microsoft.com/office/2019/extlst" xmlns:r="http://schemas.openxmlformats.org/officeDocument/2006/relationships" xmlns:m="http://schemas.openxmlformats.org/officeDocument/2006/math" xmlns:v="urn:schemas-microsoft-com:vml" xmlns:wp14="http://schemas.microsoft.com/office/word/2010/wordprocessingDrawing" xmlns:wp="http://schemas.openxmlformats.org/drawingml/2006/wordprocessingDrawing" xmlns:w10="urn:schemas-microsoft-com:office:word" xmlns:w="http://schemas.openxmlformats.org/wordprocessingml/2006/main" xmlns:w14="http://schemas.microsoft.com/office/word/2010/wordml" xmlns:w15="http://schemas.microsoft.com/office/word/2012/wordml" xmlns:w16cex="http://schemas.microsoft.com/office/word/2018/wordml/cex" xmlns:w16cid="http://schemas.microsoft.com/office/word/2016/wordml/cid" xmlns:w16="http://schemas.microsoft.com/office/word/2018/wordml" xmlns:w16sdtdh="http://schemas.microsoft.com/office/word/2020/wordml/sdtdatahash" xmlns:w16se="http://schemas.microsoft.com/office/word/2015/wordml/symex" xmlns:wpg="http://schemas.microsoft.com/office/word/2010/wordprocessingGroup" xmlns:wpi="http://schemas.microsoft.com/office/word/2010/wordprocessingInk" xmlns:wne="http://schemas.microsoft.com/office/word/2006/wordml" xmlns:wps="http://schemas.microsoft.com/office/word/2010/wordprocessingShape" mc:Ignorable="w14 w15 w16se w16cid w16 w16cex w16sdtdh wp14">
+<w:document xmlns:wpc="http://schemas.microsoft.com/office/word/2010/wordprocessingCanvas" xmlns:cx="http://schemas.microsoft.com/office/drawing/2014/chartex" xmlns:cx1="http://schemas.microsoft.com/office/drawing/2015/9/8/chartex" xmlns:cx2="http://schemas.microsoft.com/office/drawing/2015/10/21/chartex" xmlns:cx3="http://schemas.microsoft.com/office/drawing/2016/5/9/chartex" xmlns:cx4="http://schemas.microsoft.com/office/drawing/2016/5/10/chartex" xmlns:cx5="http://schemas.microsoft.com/office/drawing/2016/5/11/chartex" xmlns:cx6="http://schemas.microsoft.com/office/drawing/2016/5/12/chartex" xmlns:cx7="http://schemas.microsoft.com/office/drawing/2016/5/13/chartex" xmlns:cx8="http://schemas.microsoft.com/office/drawing/2016/5/14/chartex" xmlns:mc="http://schemas.openxmlformats.org/markup-compatibility/2006" xmlns:aink="http://schemas.microsoft.com/office/drawing/2016/ink" xmlns:am3d="http://schemas.microsoft.com/office/drawing/2017/model3d" xmlns:o="urn:schemas-microsoft-com:office:office" xmlns:oel="http://schemas.microsoft.com/office/2019/extlst" xmlns:r="http://schemas.openxmlformats.org/officeDocument/2006/relationships" xmlns:m="http://schemas.openxmlformats.org/officeDocument/2006/math" xmlns:v="urn:schemas-microsoft-com:vml" xmlns:wp14="http://schemas.microsoft.com/office/word/2010/wordprocessingDrawing" xmlns:wp="http://schemas.openxmlformats.org/drawingml/2006/wordprocessingDrawing" xmlns:w10="urn:schemas-microsoft-com:office:word" xmlns:w="http://schemas.openxmlformats.org/wordprocessingml/2006/main" xmlns:w14="http://schemas.microsoft.com/office/word/2010/wordml" xmlns:w15="http://schemas.microsoft.com/office/word/2012/wordml" xmlns:w16cex="http://schemas.microsoft.com/office/word/2018/wordml/cex" xmlns:w16cid="http://schemas.microsoft.com/office/word/2016/wordml/cid" xmlns:w16="http://schemas.microsoft.com/office/word/2018/wordml" xmlns:w16du="http://schemas.microsoft.com/office/word/2023/wordml/word16du" xmlns:w16sdtdh="http://schemas.microsoft.com/office/word/2020/wordml/sdtdatahash" xmlns:w16se="http://schemas.microsoft.com/office/word/2015/wordml/symex" xmlns:wpg="http://schemas.microsoft.com/office/word/2010/wordprocessingGroup" xmlns:wpi="http://schemas.microsoft.com/office/word/2010/wordprocessingInk" xmlns:wne="http://schemas.microsoft.com/office/word/2006/wordml" xmlns:wps="http://schemas.microsoft.com/office/word/2010/wordprocessingShape" mc:Ignorable="w14 w15 w16se w16cid w16 w16cex w16sdtdh wp14">
   <w:body>
     <w:p>
       <w:pPr>
@@ -143,8 +143,30 @@
         <w:rPr>
           <w:lang w:val="en-GB"/>
         </w:rPr>
-        <w:t>Use Tensorflow or PyTorch</w:t>
-      </w:r>
+        <w:t xml:space="preserve">Use </w:t>
+      </w:r>
+      <w:proofErr w:type="spellStart"/>
+      <w:r>
+        <w:rPr>
+          <w:lang w:val="en-GB"/>
+        </w:rPr>
+        <w:t>Tensorflow</w:t>
+      </w:r>
+      <w:proofErr w:type="spellEnd"/>
+      <w:r>
+        <w:rPr>
+          <w:lang w:val="en-GB"/>
+        </w:rPr>
+        <w:t xml:space="preserve"> or </w:t>
+      </w:r>
+      <w:proofErr w:type="spellStart"/>
+      <w:r>
+        <w:rPr>
+          <w:lang w:val="en-GB"/>
+        </w:rPr>
+        <w:t>PyTorch</w:t>
+      </w:r>
+      <w:proofErr w:type="spellEnd"/>
     </w:p>
     <w:p>
       <w:pPr>
@@ -281,7 +303,21 @@
         <w:rPr>
           <w:lang w:val="en-GB"/>
         </w:rPr>
-        <w:t xml:space="preserve"> This will be done using a regression model built with neural networks through PyTorch.</w:t>
+        <w:t xml:space="preserve"> This will be done using a regression model built with neural networks through </w:t>
+      </w:r>
+      <w:proofErr w:type="spellStart"/>
+      <w:r>
+        <w:rPr>
+          <w:lang w:val="en-GB"/>
+        </w:rPr>
+        <w:t>PyTorch</w:t>
+      </w:r>
+      <w:proofErr w:type="spellEnd"/>
+      <w:r>
+        <w:rPr>
+          <w:lang w:val="en-GB"/>
+        </w:rPr>
+        <w:t>.</w:t>
       </w:r>
     </w:p>
     <w:p>
@@ -362,19 +398,55 @@
         <w:rPr>
           <w:lang w:val="en-GB"/>
         </w:rPr>
-        <w:t>To clean the data used for this project, irrelevant columns were removed that wouldn’t be used for predicting the number of comments. Due to the fact that the number of comments are being predicted based on the article’s topic, tone, length and time of publication, the following columns were removed: newsdesk, material</w:t>
-      </w:r>
-      <w:r>
-        <w:rPr>
-          <w:lang w:val="en-GB"/>
-        </w:rPr>
-        <w:t>, is_popular</w:t>
-      </w:r>
-      <w:r>
-        <w:rPr>
-          <w:lang w:val="en-GB"/>
-        </w:rPr>
-        <w:t xml:space="preserve"> and unique_ID.</w:t>
+        <w:t xml:space="preserve">To clean the data used for this project, irrelevant columns were removed that wouldn’t be used for predicting the number of comments. Due to the fact that the number of comments are being predicted based on the article’s topic, tone, length and time of publication, the following columns were removed: </w:t>
+      </w:r>
+      <w:proofErr w:type="spellStart"/>
+      <w:r>
+        <w:rPr>
+          <w:lang w:val="en-GB"/>
+        </w:rPr>
+        <w:t>newsdesk</w:t>
+      </w:r>
+      <w:proofErr w:type="spellEnd"/>
+      <w:r>
+        <w:rPr>
+          <w:lang w:val="en-GB"/>
+        </w:rPr>
+        <w:t>, material</w:t>
+      </w:r>
+      <w:r>
+        <w:rPr>
+          <w:lang w:val="en-GB"/>
+        </w:rPr>
+        <w:t xml:space="preserve">, </w:t>
+      </w:r>
+      <w:proofErr w:type="spellStart"/>
+      <w:r>
+        <w:rPr>
+          <w:lang w:val="en-GB"/>
+        </w:rPr>
+        <w:t>is_popular</w:t>
+      </w:r>
+      <w:proofErr w:type="spellEnd"/>
+      <w:r>
+        <w:rPr>
+          <w:lang w:val="en-GB"/>
+        </w:rPr>
+        <w:t xml:space="preserve"> and </w:t>
+      </w:r>
+      <w:proofErr w:type="spellStart"/>
+      <w:r>
+        <w:rPr>
+          <w:lang w:val="en-GB"/>
+        </w:rPr>
+        <w:t>unique_ID</w:t>
+      </w:r>
+      <w:proofErr w:type="spellEnd"/>
+      <w:r>
+        <w:rPr>
+          <w:lang w:val="en-GB"/>
+        </w:rPr>
+        <w:t>.</w:t>
       </w:r>
     </w:p>
     <w:p>
@@ -406,6 +478,62 @@
         <w:rPr>
           <w:lang w:val="en-GB"/>
         </w:rPr>
+        <w:t xml:space="preserve">The tone of each article was identified using a pre-trained sentiment analysis model. BERT </w:t>
+      </w:r>
+      <w:r>
+        <w:rPr>
+          <w:lang w:val="en-GB"/>
+        </w:rPr>
+        <w:t xml:space="preserve">[1] </w:t>
+      </w:r>
+      <w:r>
+        <w:rPr>
+          <w:lang w:val="en-GB"/>
+        </w:rPr>
+        <w:t xml:space="preserve">was the model used to </w:t>
+      </w:r>
+      <w:r>
+        <w:rPr>
+          <w:lang w:val="en-GB"/>
+        </w:rPr>
+        <w:t xml:space="preserve">predict the tone of the article. The model </w:t>
+      </w:r>
+      <w:r>
+        <w:rPr>
+          <w:lang w:val="en-GB"/>
+        </w:rPr>
+        <w:t>t</w:t>
+      </w:r>
+      <w:r>
+        <w:rPr>
+          <w:lang w:val="en-GB"/>
+        </w:rPr>
+        <w:t>ook</w:t>
+      </w:r>
+      <w:r>
+        <w:rPr>
+          <w:lang w:val="en-GB"/>
+        </w:rPr>
+        <w:t xml:space="preserve"> in the article’s headline, abstract and keywords as an input and output a number from 0 – 5 indicating how positive or negative the tone is.</w:t>
+      </w:r>
+      <w:r>
+        <w:rPr>
+          <w:lang w:val="en-GB"/>
+        </w:rPr>
+        <w:t xml:space="preserve"> This model has 67% accuracy when predicting the exact tone of the text and 95% accuracy when its guess is off by 1. These results were then normalised.</w:t>
+      </w:r>
+    </w:p>
+    <w:p>
+      <w:pPr>
+        <w:rPr>
+          <w:lang w:val="en-GB"/>
+        </w:rPr>
+      </w:pPr>
+      <w:r>
+        <w:rPr>
+          <w:lang w:val="en-GB"/>
+        </w:rPr>
+        <w:lastRenderedPageBreak/>
         <w:t>The length input variable was the easiest feature to use from the dataset</w:t>
       </w:r>
       <w:r>
@@ -502,14 +630,7 @@
         <w:rPr>
           <w:lang w:val="en-GB"/>
         </w:rPr>
-        <w:t xml:space="preserve"> word count in the datasets was 15,619 and the </w:t>
-      </w:r>
-      <w:r>
-        <w:rPr>
-          <w:lang w:val="en-GB"/>
-        </w:rPr>
-        <w:lastRenderedPageBreak/>
-        <w:t>min</w:t>
+        <w:t xml:space="preserve"> word count in the datasets was 15,619 and the min</w:t>
       </w:r>
       <w:r>
         <w:rPr>
@@ -533,20 +654,90 @@
         <w:rPr>
           <w:lang w:val="en-GB"/>
         </w:rPr>
-        <w:t xml:space="preserve"> I then used the following formula: (word_count – min_word_count) / (max_word_count – min_word_count).</w:t>
-      </w:r>
-    </w:p>
-    <w:p>
-      <w:pPr>
-        <w:rPr>
-          <w:lang w:val="en-GB"/>
-        </w:rPr>
-      </w:pPr>
-      <w:r>
-        <w:rPr>
-          <w:lang w:val="en-GB"/>
-        </w:rPr>
-        <w:t xml:space="preserve">The time each of the articles were published was included in the pub_date feature </w:t>
+        <w:t xml:space="preserve"> I then used the following formula: (</w:t>
+      </w:r>
+      <w:proofErr w:type="spellStart"/>
+      <w:r>
+        <w:rPr>
+          <w:lang w:val="en-GB"/>
+        </w:rPr>
+        <w:t>word_count</w:t>
+      </w:r>
+      <w:proofErr w:type="spellEnd"/>
+      <w:r>
+        <w:rPr>
+          <w:lang w:val="en-GB"/>
+        </w:rPr>
+        <w:t xml:space="preserve"> – </w:t>
+      </w:r>
+      <w:proofErr w:type="spellStart"/>
+      <w:r>
+        <w:rPr>
+          <w:lang w:val="en-GB"/>
+        </w:rPr>
+        <w:t>min_word_count</w:t>
+      </w:r>
+      <w:proofErr w:type="spellEnd"/>
+      <w:r>
+        <w:rPr>
+          <w:lang w:val="en-GB"/>
+        </w:rPr>
+        <w:t>) / (</w:t>
+      </w:r>
+      <w:proofErr w:type="spellStart"/>
+      <w:r>
+        <w:rPr>
+          <w:lang w:val="en-GB"/>
+        </w:rPr>
+        <w:t>max_word_count</w:t>
+      </w:r>
+      <w:proofErr w:type="spellEnd"/>
+      <w:r>
+        <w:rPr>
+          <w:lang w:val="en-GB"/>
+        </w:rPr>
+        <w:t xml:space="preserve"> – </w:t>
+      </w:r>
+      <w:proofErr w:type="spellStart"/>
+      <w:r>
+        <w:rPr>
+          <w:lang w:val="en-GB"/>
+        </w:rPr>
+        <w:t>min_word_count</w:t>
+      </w:r>
+      <w:proofErr w:type="spellEnd"/>
+      <w:r>
+        <w:rPr>
+          <w:lang w:val="en-GB"/>
+        </w:rPr>
+        <w:t>).</w:t>
+      </w:r>
+    </w:p>
+    <w:p>
+      <w:pPr>
+        <w:rPr>
+          <w:lang w:val="en-GB"/>
+        </w:rPr>
+      </w:pPr>
+      <w:r>
+        <w:rPr>
+          <w:lang w:val="en-GB"/>
+        </w:rPr>
+        <w:t xml:space="preserve">The time each of the articles were published was included in the </w:t>
+      </w:r>
+      <w:proofErr w:type="spellStart"/>
+      <w:r>
+        <w:rPr>
+          <w:lang w:val="en-GB"/>
+        </w:rPr>
+        <w:t>pub_date</w:t>
+      </w:r>
+      <w:proofErr w:type="spellEnd"/>
+      <w:r>
+        <w:rPr>
+          <w:lang w:val="en-GB"/>
+        </w:rPr>
+        <w:t xml:space="preserve"> feature </w:t>
       </w:r>
       <w:r>
         <w:rPr>
@@ -576,7 +767,19 @@
         <w:rPr>
           <w:lang w:val="en-GB"/>
         </w:rPr>
-        <w:t xml:space="preserve"> the article was published. The hour of the day can have a significant impact on the popularity of an article, as people tend to read articles at certain times of the day, such as during their morning commute, during lunch break or in the evening after work. Similary, days of the week can also have a significant impact on the popularity of articles. For example, weekends may have higher traffic and engagement than weekdays, as people have more free time to browse and read articles.</w:t>
+        <w:t xml:space="preserve"> the article was published. The hour of the day can have a significant impact on the popularity of an article, as people tend to read articles at certain times of the day, such as during their morning commute, during lunch break or in the evening after work. </w:t>
+      </w:r>
+      <w:r>
+        <w:rPr>
+          <w:lang w:val="en-GB"/>
+        </w:rPr>
+        <w:t>Similarly</w:t>
+      </w:r>
+      <w:r>
+        <w:rPr>
+          <w:lang w:val="en-GB"/>
+        </w:rPr>
+        <w:t>, days of the week can also have a significant impact on the popularity of articles. For example, weekends may have higher traffic and engagement than weekdays, as people have more free time to browse and read articles.</w:t>
       </w:r>
     </w:p>
     <w:p>
@@ -613,7 +816,55 @@
         <w:rPr>
           <w:lang w:val="en-GB"/>
         </w:rPr>
-        <w:t>The data was already split into a train and test set on Kaggle.</w:t>
+        <w:t xml:space="preserve">The data was already split into a train </w:t>
+      </w:r>
+      <w:r>
+        <w:rPr>
+          <w:lang w:val="en-GB"/>
+        </w:rPr>
+        <w:t xml:space="preserve">dataset of around thirteen thousand articles </w:t>
+      </w:r>
+      <w:r>
+        <w:rPr>
+          <w:lang w:val="en-GB"/>
+        </w:rPr>
+        <w:t xml:space="preserve">and </w:t>
+      </w:r>
+      <w:r>
+        <w:rPr>
+          <w:lang w:val="en-GB"/>
+        </w:rPr>
+        <w:t xml:space="preserve">a </w:t>
+      </w:r>
+      <w:r>
+        <w:rPr>
+          <w:lang w:val="en-GB"/>
+        </w:rPr>
+        <w:t xml:space="preserve">test </w:t>
+      </w:r>
+      <w:r>
+        <w:rPr>
+          <w:lang w:val="en-GB"/>
+        </w:rPr>
+        <w:t>data</w:t>
+      </w:r>
+      <w:r>
+        <w:rPr>
+          <w:lang w:val="en-GB"/>
+        </w:rPr>
+        <w:t xml:space="preserve">set </w:t>
+      </w:r>
+      <w:r>
+        <w:rPr>
+          <w:lang w:val="en-GB"/>
+        </w:rPr>
+        <w:t xml:space="preserve">of about three thousand articles </w:t>
+      </w:r>
+      <w:r>
+        <w:rPr>
+          <w:lang w:val="en-GB"/>
+        </w:rPr>
+        <w:t>on Kaggle.</w:t>
       </w:r>
     </w:p>
     <w:p>
@@ -635,6 +886,13 @@
           <w:lang w:val="en-GB"/>
         </w:rPr>
       </w:pPr>
+    </w:p>
+    <w:p>
+      <w:pPr>
+        <w:rPr>
+          <w:lang w:val="en-GB"/>
+        </w:rPr>
+      </w:pPr>
       <w:r>
         <w:rPr>
           <w:lang w:val="en-GB"/>
@@ -679,6 +937,25 @@
           <w:lang w:val="en-GB"/>
         </w:rPr>
         <w:t>References</w:t>
+      </w:r>
+    </w:p>
+    <w:p>
+      <w:pPr>
+        <w:rPr>
+          <w:lang w:val="en-GB"/>
+        </w:rPr>
+      </w:pPr>
+      <w:r>
+        <w:rPr>
+          <w:lang w:val="en-GB"/>
+        </w:rPr>
+        <w:t xml:space="preserve">[1] BERT model - </w:t>
+      </w:r>
+      <w:r>
+        <w:rPr>
+          <w:lang w:val="en-GB"/>
+        </w:rPr>
+        <w:t>https://huggingface.co/nlptown/bert-base-multilingual-uncased-sentiment</w:t>
       </w:r>
     </w:p>
     <w:p>

</xml_diff>

<commit_message>
Custom classification transformer is training
</commit_message>
<xml_diff>
--- a/Deep Learning Project.docx
+++ b/Deep Learning Project.docx
@@ -1,58 +1,192 @@
 
 <file path=word/document.xml><?xml version="1.0" encoding="utf-8"?>
-<w:document xmlns:wpc="http://schemas.microsoft.com/office/word/2010/wordprocessingCanvas" xmlns:cx="http://schemas.microsoft.com/office/drawing/2014/chartex" xmlns:cx1="http://schemas.microsoft.com/office/drawing/2015/9/8/chartex" xmlns:cx2="http://schemas.microsoft.com/office/drawing/2015/10/21/chartex" xmlns:cx3="http://schemas.microsoft.com/office/drawing/2016/5/9/chartex" xmlns:cx4="http://schemas.microsoft.com/office/drawing/2016/5/10/chartex" xmlns:cx5="http://schemas.microsoft.com/office/drawing/2016/5/11/chartex" xmlns:cx6="http://schemas.microsoft.com/office/drawing/2016/5/12/chartex" xmlns:cx7="http://schemas.microsoft.com/office/drawing/2016/5/13/chartex" xmlns:cx8="http://schemas.microsoft.com/office/drawing/2016/5/14/chartex" xmlns:mc="http://schemas.openxmlformats.org/markup-compatibility/2006" xmlns:aink="http://schemas.microsoft.com/office/drawing/2016/ink" xmlns:am3d="http://schemas.microsoft.com/office/drawing/2017/model3d" xmlns:o="urn:schemas-microsoft-com:office:office" xmlns:oel="http://schemas.microsoft.com/office/2019/extlst" xmlns:r="http://schemas.openxmlformats.org/officeDocument/2006/relationships" xmlns:m="http://schemas.openxmlformats.org/officeDocument/2006/math" xmlns:v="urn:schemas-microsoft-com:vml" xmlns:wp14="http://schemas.microsoft.com/office/word/2010/wordprocessingDrawing" xmlns:wp="http://schemas.openxmlformats.org/drawingml/2006/wordprocessingDrawing" xmlns:w10="urn:schemas-microsoft-com:office:word" xmlns:w="http://schemas.openxmlformats.org/wordprocessingml/2006/main" xmlns:w14="http://schemas.microsoft.com/office/word/2010/wordml" xmlns:w15="http://schemas.microsoft.com/office/word/2012/wordml" xmlns:w16cex="http://schemas.microsoft.com/office/word/2018/wordml/cex" xmlns:w16cid="http://schemas.microsoft.com/office/word/2016/wordml/cid" xmlns:w16="http://schemas.microsoft.com/office/word/2018/wordml" xmlns:w16du="http://schemas.microsoft.com/office/word/2023/wordml/word16du" xmlns:w16sdtdh="http://schemas.microsoft.com/office/word/2020/wordml/sdtdatahash" xmlns:w16se="http://schemas.microsoft.com/office/word/2015/wordml/symex" xmlns:wpg="http://schemas.microsoft.com/office/word/2010/wordprocessingGroup" xmlns:wpi="http://schemas.microsoft.com/office/word/2010/wordprocessingInk" xmlns:wne="http://schemas.microsoft.com/office/word/2006/wordml" xmlns:wps="http://schemas.microsoft.com/office/word/2010/wordprocessingShape" mc:Ignorable="w14 w15 w16se w16cid w16 w16cex w16sdtdh wp14">
+<w:document xmlns:wpc="http://schemas.microsoft.com/office/word/2010/wordprocessingCanvas" xmlns:cx="http://schemas.microsoft.com/office/drawing/2014/chartex" xmlns:cx1="http://schemas.microsoft.com/office/drawing/2015/9/8/chartex" xmlns:cx2="http://schemas.microsoft.com/office/drawing/2015/10/21/chartex" xmlns:cx3="http://schemas.microsoft.com/office/drawing/2016/5/9/chartex" xmlns:cx4="http://schemas.microsoft.com/office/drawing/2016/5/10/chartex" xmlns:cx5="http://schemas.microsoft.com/office/drawing/2016/5/11/chartex" xmlns:cx6="http://schemas.microsoft.com/office/drawing/2016/5/12/chartex" xmlns:cx7="http://schemas.microsoft.com/office/drawing/2016/5/13/chartex" xmlns:cx8="http://schemas.microsoft.com/office/drawing/2016/5/14/chartex" xmlns:mc="http://schemas.openxmlformats.org/markup-compatibility/2006" xmlns:aink="http://schemas.microsoft.com/office/drawing/2016/ink" xmlns:am3d="http://schemas.microsoft.com/office/drawing/2017/model3d" xmlns:o="urn:schemas-microsoft-com:office:office" xmlns:oel="http://schemas.microsoft.com/office/2019/extlst" xmlns:r="http://schemas.openxmlformats.org/officeDocument/2006/relationships" xmlns:m="http://schemas.openxmlformats.org/officeDocument/2006/math" xmlns:v="urn:schemas-microsoft-com:vml" xmlns:wp14="http://schemas.microsoft.com/office/word/2010/wordprocessingDrawing" xmlns:wp="http://schemas.openxmlformats.org/drawingml/2006/wordprocessingDrawing" xmlns:w10="urn:schemas-microsoft-com:office:word" xmlns:w="http://schemas.openxmlformats.org/wordprocessingml/2006/main" xmlns:w14="http://schemas.microsoft.com/office/word/2010/wordml" xmlns:w15="http://schemas.microsoft.com/office/word/2012/wordml" xmlns:w16cex="http://schemas.microsoft.com/office/word/2018/wordml/cex" xmlns:w16cid="http://schemas.microsoft.com/office/word/2016/wordml/cid" xmlns:w16="http://schemas.microsoft.com/office/word/2018/wordml" xmlns:w16sdtdh="http://schemas.microsoft.com/office/word/2020/wordml/sdtdatahash" xmlns:w16se="http://schemas.microsoft.com/office/word/2015/wordml/symex" xmlns:wpg="http://schemas.microsoft.com/office/word/2010/wordprocessingGroup" xmlns:wpi="http://schemas.microsoft.com/office/word/2010/wordprocessingInk" xmlns:wne="http://schemas.microsoft.com/office/word/2006/wordml" xmlns:wps="http://schemas.microsoft.com/office/word/2010/wordprocessingShape" mc:Ignorable="w14 w15 w16se w16cid w16 w16cex w16sdtdh wp14">
   <w:body>
     <w:p>
       <w:pPr>
+        <w:pStyle w:val="Title"/>
+      </w:pPr>
+      <w:r>
+        <w:fldChar w:fldCharType="begin"/>
+      </w:r>
+      <w:r>
+        <w:instrText xml:space="preserve"> ASK ReportTitle "Please enter your report/project title." \* MERGEFORMAT </w:instrText>
+      </w:r>
+      <w:r>
+        <w:fldChar w:fldCharType="separate"/>
+      </w:r>
+      <w:bookmarkStart w:id="0" w:name="ReportTitle"/>
+      <w:r>
+        <w:t>COMP47480 Contemporary Software Development</w:t>
+      </w:r>
+      <w:bookmarkEnd w:id="0"/>
+      <w:r>
+        <w:fldChar w:fldCharType="end"/>
+      </w:r>
+      <w:r>
+        <w:t>COMP47</w:t>
+      </w:r>
+      <w:r>
+        <w:t>65</w:t>
+      </w:r>
+      <w:r>
+        <w:t xml:space="preserve">0 </w:t>
+      </w:r>
+      <w:r>
+        <w:t>Deep Learning</w:t>
+      </w:r>
+    </w:p>
+    <w:p>
+      <w:pPr>
+        <w:pBdr>
+          <w:top w:val="single" w:sz="4" w:space="1" w:color="auto"/>
+        </w:pBdr>
+        <w:rPr>
+          <w:lang w:val="en-US"/>
+        </w:rPr>
+      </w:pPr>
+    </w:p>
+    <w:p>
+      <w:pPr>
+        <w:pStyle w:val="Subtitle"/>
+      </w:pPr>
+      <w:r>
+        <w:t>Predicting the Number of Comments a New York Times Article Gets</w:t>
+      </w:r>
+    </w:p>
+    <w:p>
+      <w:pPr>
+        <w:pStyle w:val="Author"/>
+      </w:pPr>
+      <w:r>
+        <w:fldChar w:fldCharType="begin"/>
+      </w:r>
+      <w:r>
+        <w:instrText xml:space="preserve"> ASK ReportAuthor "Please enter your full name." \* MERGEFORMAT </w:instrText>
+      </w:r>
+      <w:r>
+        <w:fldChar w:fldCharType="separate"/>
+      </w:r>
+      <w:bookmarkStart w:id="1" w:name="ReportAuthor"/>
+      <w:r>
+        <w:t>Alan Turing (12345678)</w:t>
+      </w:r>
+      <w:bookmarkEnd w:id="1"/>
+      <w:r>
+        <w:fldChar w:fldCharType="end"/>
+      </w:r>
+      <w:r>
+        <w:t>Eoin Cousins (22206887)</w:t>
+      </w:r>
+    </w:p>
+    <w:p>
+      <w:pPr>
+        <w:pBdr>
+          <w:top w:val="single" w:sz="4" w:space="1" w:color="auto"/>
+        </w:pBdr>
+        <w:rPr>
+          <w:lang w:val="en-US"/>
+        </w:rPr>
+      </w:pPr>
+    </w:p>
+    <w:p>
+      <w:pPr>
+        <w:pStyle w:val="Subsubtitle"/>
+      </w:pPr>
+    </w:p>
+    <w:p>
+      <w:pPr>
+        <w:pStyle w:val="Subsubtitle"/>
+        <w:rPr>
+          <w:b/>
+        </w:rPr>
+      </w:pPr>
+      <w:r>
+        <w:rPr>
+          <w:b/>
+        </w:rPr>
+        <w:fldChar w:fldCharType="begin"/>
+      </w:r>
+      <w:r>
+        <w:rPr>
+          <w:b/>
+        </w:rPr>
+        <w:instrText xml:space="preserve"> ASK Degree "Please enter your degree classification (eg. BSc or BA)" \* MERGEFORMAT </w:instrText>
+      </w:r>
+      <w:r>
+        <w:rPr>
+          <w:b/>
+        </w:rPr>
+        <w:fldChar w:fldCharType="separate"/>
+      </w:r>
+      <w:bookmarkStart w:id="2" w:name="Degree"/>
+      <w:r>
+        <w:rPr>
+          <w:b/>
+        </w:rPr>
+        <w:t>BSc. (Hons.) in Computer Science</w:t>
+      </w:r>
+      <w:bookmarkEnd w:id="2"/>
+      <w:r>
+        <w:rPr>
+          <w:b/>
+        </w:rPr>
+        <w:fldChar w:fldCharType="end"/>
+      </w:r>
+      <w:r>
+        <w:rPr>
+          <w:b/>
+        </w:rPr>
+        <w:fldChar w:fldCharType="begin"/>
+      </w:r>
+      <w:r>
+        <w:rPr>
+          <w:b/>
+        </w:rPr>
+        <w:instrText xml:space="preserve"> REF Degree \* MERGEFORMAT </w:instrText>
+      </w:r>
+      <w:r>
+        <w:rPr>
+          <w:b/>
+        </w:rPr>
+        <w:fldChar w:fldCharType="separate"/>
+      </w:r>
+      <w:r>
+        <w:rPr>
+          <w:b/>
+        </w:rPr>
+        <w:t>MSc. (Hons.) in Computer Science</w:t>
+      </w:r>
+      <w:r>
+        <w:rPr>
+          <w:b/>
+        </w:rPr>
+        <w:fldChar w:fldCharType="end"/>
+      </w:r>
+    </w:p>
+    <w:p>
+      <w:pPr>
         <w:jc w:val="center"/>
         <w:rPr>
-          <w:b/>
-          <w:bCs/>
-          <w:sz w:val="32"/>
-          <w:szCs w:val="32"/>
-          <w:lang w:val="en-GB"/>
-        </w:rPr>
-      </w:pPr>
-      <w:r>
-        <w:rPr>
-          <w:b/>
-          <w:bCs/>
-          <w:sz w:val="32"/>
-          <w:szCs w:val="32"/>
-          <w:lang w:val="en-GB"/>
-        </w:rPr>
-        <w:t>Deep Learning Project – 80% of Module</w:t>
-      </w:r>
-    </w:p>
-    <w:p>
-      <w:pPr>
-        <w:rPr>
-          <w:lang w:val="en-GB"/>
-        </w:rPr>
-      </w:pPr>
-      <w:r>
-        <w:rPr>
-          <w:lang w:val="en-GB"/>
-        </w:rPr>
-        <w:t>Assigned data type: Text</w:t>
-      </w:r>
-    </w:p>
-    <w:p>
-      <w:pPr>
-        <w:rPr>
-          <w:lang w:val="en-GB"/>
-        </w:rPr>
+          <w:sz w:val="36"/>
+          <w:szCs w:val="36"/>
+        </w:rPr>
+      </w:pPr>
+    </w:p>
+    <w:p>
+      <w:pPr>
+        <w:jc w:val="center"/>
       </w:pPr>
       <w:r>
         <w:rPr>
           <w:noProof/>
-          <w:lang w:val="en-GB"/>
+          <w:lang w:val="en-US"/>
         </w:rPr>
         <w:drawing>
-          <wp:inline distT="0" distB="0" distL="0" distR="0" wp14:anchorId="56E5065D" wp14:editId="2B320CE8">
-            <wp:extent cx="2781688" cy="323895"/>
+          <wp:inline distT="0" distB="0" distL="0" distR="0" wp14:anchorId="7D917BA6" wp14:editId="51418A1D">
+            <wp:extent cx="1320800" cy="1930400"/>
             <wp:effectExtent l="0" t="0" r="0" b="0"/>
-            <wp:docPr id="1" name="Picture 1"/>
+            <wp:docPr id="20" name="Picture 20" descr="ucd-logo"/>
             <wp:cNvGraphicFramePr>
               <a:graphicFrameLocks xmlns:a="http://schemas.openxmlformats.org/drawingml/2006/main" noChangeAspect="1"/>
             </wp:cNvGraphicFramePr>
@@ -60,23 +194,36 @@
               <a:graphicData uri="http://schemas.openxmlformats.org/drawingml/2006/picture">
                 <pic:pic xmlns:pic="http://schemas.openxmlformats.org/drawingml/2006/picture">
                   <pic:nvPicPr>
-                    <pic:cNvPr id="1" name=""/>
-                    <pic:cNvPicPr/>
+                    <pic:cNvPr id="0" name="Picture 20" descr="ucd-logo"/>
+                    <pic:cNvPicPr>
+                      <a:picLocks noChangeAspect="1" noChangeArrowheads="1"/>
+                    </pic:cNvPicPr>
                   </pic:nvPicPr>
                   <pic:blipFill>
-                    <a:blip r:embed="rId4"/>
+                    <a:blip r:embed="rId4" cstate="print">
+                      <a:extLst>
+                        <a:ext uri="{28A0092B-C50C-407E-A947-70E740481C1C}">
+                          <a14:useLocalDpi xmlns:a14="http://schemas.microsoft.com/office/drawing/2010/main" val="0"/>
+                        </a:ext>
+                      </a:extLst>
+                    </a:blip>
+                    <a:srcRect/>
                     <a:stretch>
                       <a:fillRect/>
                     </a:stretch>
                   </pic:blipFill>
-                  <pic:spPr>
+                  <pic:spPr bwMode="auto">
                     <a:xfrm>
                       <a:off x="0" y="0"/>
-                      <a:ext cx="2781688" cy="323895"/>
+                      <a:ext cx="1320800" cy="1930400"/>
                     </a:xfrm>
                     <a:prstGeom prst="rect">
                       <a:avLst/>
                     </a:prstGeom>
+                    <a:noFill/>
+                    <a:ln>
+                      <a:noFill/>
+                    </a:ln>
                   </pic:spPr>
                 </pic:pic>
               </a:graphicData>
@@ -85,6 +232,89 @@
         </w:drawing>
       </w:r>
     </w:p>
+    <w:p/>
+    <w:p>
+      <w:pPr>
+        <w:pStyle w:val="Subsubtitle"/>
+      </w:pPr>
+      <w:r>
+        <w:t>UCD School of Computer Science</w:t>
+      </w:r>
+    </w:p>
+    <w:p>
+      <w:pPr>
+        <w:pStyle w:val="Subsubtitle"/>
+      </w:pPr>
+      <w:r>
+        <w:t>University College Dublin</w:t>
+      </w:r>
+    </w:p>
+    <w:p>
+      <w:pPr>
+        <w:pStyle w:val="Subsubtitle"/>
+        <w:rPr>
+          <w:sz w:val="24"/>
+          <w:szCs w:val="24"/>
+        </w:rPr>
+      </w:pPr>
+    </w:p>
+    <w:p>
+      <w:pPr>
+        <w:pStyle w:val="Subsubtitle"/>
+        <w:rPr>
+          <w:sz w:val="24"/>
+          <w:szCs w:val="24"/>
+        </w:rPr>
+      </w:pPr>
+      <w:r>
+        <w:rPr>
+          <w:sz w:val="24"/>
+          <w:szCs w:val="24"/>
+        </w:rPr>
+        <w:t>April</w:t>
+      </w:r>
+      <w:r>
+        <w:rPr>
+          <w:sz w:val="24"/>
+          <w:szCs w:val="24"/>
+        </w:rPr>
+        <w:t xml:space="preserve"> 2023</w:t>
+      </w:r>
+    </w:p>
+    <w:p>
+      <w:pPr>
+        <w:jc w:val="center"/>
+        <w:rPr>
+          <w:b/>
+          <w:bCs/>
+          <w:sz w:val="32"/>
+          <w:szCs w:val="32"/>
+          <w:lang w:val="en-GB"/>
+        </w:rPr>
+      </w:pPr>
+    </w:p>
+    <w:p>
+      <w:pPr>
+        <w:rPr>
+          <w:b/>
+          <w:bCs/>
+          <w:sz w:val="32"/>
+          <w:szCs w:val="32"/>
+          <w:lang w:val="en-GB"/>
+        </w:rPr>
+      </w:pPr>
+    </w:p>
+    <w:p>
+      <w:pPr>
+        <w:rPr>
+          <w:b/>
+          <w:bCs/>
+          <w:sz w:val="32"/>
+          <w:szCs w:val="32"/>
+          <w:lang w:val="en-GB"/>
+        </w:rPr>
+      </w:pPr>
+    </w:p>
     <w:p>
       <w:pPr>
         <w:rPr>
@@ -143,30 +373,8 @@
         <w:rPr>
           <w:lang w:val="en-GB"/>
         </w:rPr>
-        <w:t xml:space="preserve">Use </w:t>
-      </w:r>
-      <w:proofErr w:type="spellStart"/>
-      <w:r>
-        <w:rPr>
-          <w:lang w:val="en-GB"/>
-        </w:rPr>
-        <w:t>Tensorflow</w:t>
-      </w:r>
-      <w:proofErr w:type="spellEnd"/>
-      <w:r>
-        <w:rPr>
-          <w:lang w:val="en-GB"/>
-        </w:rPr>
-        <w:t xml:space="preserve"> or </w:t>
-      </w:r>
-      <w:proofErr w:type="spellStart"/>
-      <w:r>
-        <w:rPr>
-          <w:lang w:val="en-GB"/>
-        </w:rPr>
-        <w:t>PyTorch</w:t>
-      </w:r>
-      <w:proofErr w:type="spellEnd"/>
+        <w:t>Use Tensorflow or PyTorch</w:t>
+      </w:r>
     </w:p>
     <w:p>
       <w:pPr>
@@ -272,16 +480,13 @@
     </w:p>
     <w:p>
       <w:pPr>
-        <w:rPr>
-          <w:b/>
-          <w:bCs/>
-          <w:lang w:val="en-GB"/>
-        </w:rPr>
-      </w:pPr>
-      <w:r>
-        <w:rPr>
-          <w:b/>
-          <w:bCs/>
+        <w:pStyle w:val="Heading2"/>
+        <w:rPr>
+          <w:lang w:val="en-GB"/>
+        </w:rPr>
+      </w:pPr>
+      <w:r>
+        <w:rPr>
           <w:lang w:val="en-GB"/>
         </w:rPr>
         <w:t>Abstract</w:t>
@@ -303,441 +508,334 @@
         <w:rPr>
           <w:lang w:val="en-GB"/>
         </w:rPr>
-        <w:t xml:space="preserve"> This will be done using a regression model built with neural networks through </w:t>
-      </w:r>
-      <w:proofErr w:type="spellStart"/>
-      <w:r>
-        <w:rPr>
-          <w:lang w:val="en-GB"/>
-        </w:rPr>
-        <w:t>PyTorch</w:t>
-      </w:r>
-      <w:proofErr w:type="spellEnd"/>
+        <w:t xml:space="preserve"> This will be done using a regression model built with neural networks through PyTorch.</w:t>
+      </w:r>
+    </w:p>
+    <w:p>
+      <w:pPr>
+        <w:pStyle w:val="Heading2"/>
+        <w:rPr>
+          <w:lang w:val="en-GB"/>
+        </w:rPr>
+      </w:pPr>
+      <w:r>
+        <w:rPr>
+          <w:lang w:val="en-GB"/>
+        </w:rPr>
+        <w:t>Introduction</w:t>
+      </w:r>
+    </w:p>
+    <w:p>
+      <w:pPr>
+        <w:rPr>
+          <w:lang w:val="en-GB"/>
+        </w:rPr>
+      </w:pPr>
+      <w:r>
+        <w:rPr>
+          <w:lang w:val="en-GB"/>
+        </w:rPr>
+        <w:t>Transformers are the most powerful tool in deep learning at the minute. They have led to the explosion of recent popularity in artificial intelligence by creating systems like ChatGPT. Therefore, this project is based around the transformer neural network architecture. A regression model will be trained to predict the number of comments a New Yorks Times article will get. Before this, the article’s topic, tone, length and time of publication must be found. All of these are evident in the dataset provided besides the tone of the article. A second transformer model, will be trained as a sentiment analysis tool to classify the tone of the article’s.</w:t>
+      </w:r>
+    </w:p>
+    <w:p>
+      <w:pPr>
+        <w:pStyle w:val="Heading3"/>
+        <w:rPr>
+          <w:lang w:val="en-GB"/>
+        </w:rPr>
+      </w:pPr>
+      <w:r>
+        <w:rPr>
+          <w:lang w:val="en-GB"/>
+        </w:rPr>
+        <w:t>Related Work</w:t>
+      </w:r>
+    </w:p>
+    <w:p>
+      <w:pPr>
+        <w:pStyle w:val="Heading2"/>
+        <w:rPr>
+          <w:lang w:val="en-GB"/>
+        </w:rPr>
+      </w:pPr>
+      <w:r>
+        <w:rPr>
+          <w:lang w:val="en-GB"/>
+        </w:rPr>
+        <w:t>Experimental Setup</w:t>
+      </w:r>
+    </w:p>
+    <w:p>
+      <w:pPr>
+        <w:pStyle w:val="Heading3"/>
+        <w:rPr>
+          <w:lang w:val="en-GB"/>
+        </w:rPr>
+      </w:pPr>
+      <w:r>
+        <w:rPr>
+          <w:lang w:val="en-GB"/>
+        </w:rPr>
+        <w:t>Pre-process</w:t>
+      </w:r>
+      <w:r>
+        <w:rPr>
+          <w:lang w:val="en-GB"/>
+        </w:rPr>
+        <w:t>ing</w:t>
+      </w:r>
+    </w:p>
+    <w:p>
+      <w:pPr>
+        <w:rPr>
+          <w:lang w:val="en-GB"/>
+        </w:rPr>
+      </w:pPr>
+      <w:r>
+        <w:rPr>
+          <w:lang w:val="en-GB"/>
+        </w:rPr>
+        <w:t>To clean the data used for this project, irrelevant columns were removed that wouldn’t be used for predicting the number of comments. Due to the fact that the number of comments are being predicted based on the article’s topic, tone, length and time of publication, the following columns were removed: newsdesk, material</w:t>
+      </w:r>
+      <w:r>
+        <w:rPr>
+          <w:lang w:val="en-GB"/>
+        </w:rPr>
+        <w:t>, is_popular</w:t>
+      </w:r>
+      <w:r>
+        <w:rPr>
+          <w:lang w:val="en-GB"/>
+        </w:rPr>
+        <w:t xml:space="preserve"> and unique_ID.</w:t>
+      </w:r>
+    </w:p>
+    <w:p>
+      <w:pPr>
+        <w:rPr>
+          <w:lang w:val="en-GB"/>
+        </w:rPr>
+      </w:pPr>
+      <w:r>
+        <w:rPr>
+          <w:lang w:val="en-GB"/>
+        </w:rPr>
+        <w:t xml:space="preserve">The section and subsection features were used to determine the topic the article was covering. These categorical values were converted to numerical ones using one-hot encoding. This was used rather than label encoding </w:t>
+      </w:r>
+      <w:r>
+        <w:rPr>
+          <w:lang w:val="en-GB"/>
+        </w:rPr>
+        <w:t>as it does not introduce any numerical relationships between the categories that could potentially bias the neural network’s predictions.</w:t>
+      </w:r>
+    </w:p>
+    <w:p>
+      <w:pPr>
+        <w:rPr>
+          <w:lang w:val="en-GB"/>
+        </w:rPr>
+      </w:pPr>
+      <w:r>
+        <w:rPr>
+          <w:lang w:val="en-GB"/>
+        </w:rPr>
+        <w:t xml:space="preserve">The tone of each article was identified using a pre-trained sentiment analysis model. BERT </w:t>
+      </w:r>
+      <w:r>
+        <w:rPr>
+          <w:lang w:val="en-GB"/>
+        </w:rPr>
+        <w:t xml:space="preserve">[1] </w:t>
+      </w:r>
+      <w:r>
+        <w:rPr>
+          <w:lang w:val="en-GB"/>
+        </w:rPr>
+        <w:t xml:space="preserve">was the model used to </w:t>
+      </w:r>
+      <w:r>
+        <w:rPr>
+          <w:lang w:val="en-GB"/>
+        </w:rPr>
+        <w:t xml:space="preserve">predict the tone of the article. The model </w:t>
+      </w:r>
+      <w:r>
+        <w:rPr>
+          <w:lang w:val="en-GB"/>
+        </w:rPr>
+        <w:t>t</w:t>
+      </w:r>
+      <w:r>
+        <w:rPr>
+          <w:lang w:val="en-GB"/>
+        </w:rPr>
+        <w:t>ook</w:t>
+      </w:r>
+      <w:r>
+        <w:rPr>
+          <w:lang w:val="en-GB"/>
+        </w:rPr>
+        <w:t xml:space="preserve"> in the article’s headline, abstract and keywords as an input and output a number from 0 – 5 indicating how positive or negative the </w:t>
+      </w:r>
+      <w:r>
+        <w:rPr>
+          <w:lang w:val="en-GB"/>
+        </w:rPr>
+        <w:lastRenderedPageBreak/>
+        <w:t>tone is.</w:t>
+      </w:r>
+      <w:r>
+        <w:rPr>
+          <w:lang w:val="en-GB"/>
+        </w:rPr>
+        <w:t xml:space="preserve"> This model has 67% accuracy when predicting the exact tone of the text and 95% accuracy when its guess is off by 1. These results were then normalised.</w:t>
+      </w:r>
+    </w:p>
+    <w:p>
+      <w:pPr>
+        <w:rPr>
+          <w:lang w:val="en-GB"/>
+        </w:rPr>
+      </w:pPr>
+      <w:r>
+        <w:rPr>
+          <w:lang w:val="en-GB"/>
+        </w:rPr>
+        <w:t>The length input variable was the easiest feature to use from the dataset</w:t>
+      </w:r>
       <w:r>
         <w:rPr>
           <w:lang w:val="en-GB"/>
         </w:rPr>
         <w:t>.</w:t>
       </w:r>
-    </w:p>
-    <w:p>
-      <w:pPr>
-        <w:rPr>
-          <w:lang w:val="en-GB"/>
-        </w:rPr>
-      </w:pPr>
-      <w:r>
-        <w:rPr>
-          <w:lang w:val="en-GB"/>
-        </w:rPr>
-        <w:t>Introduction</w:t>
-      </w:r>
-    </w:p>
-    <w:p>
-      <w:pPr>
-        <w:rPr>
-          <w:lang w:val="en-GB"/>
-        </w:rPr>
-      </w:pPr>
-      <w:r>
-        <w:rPr>
-          <w:lang w:val="en-GB"/>
-        </w:rPr>
-        <w:t>Related Work</w:t>
-      </w:r>
-    </w:p>
-    <w:p>
-      <w:pPr>
-        <w:rPr>
-          <w:b/>
-          <w:bCs/>
-          <w:lang w:val="en-GB"/>
-        </w:rPr>
-      </w:pPr>
-      <w:r>
-        <w:rPr>
-          <w:b/>
-          <w:bCs/>
-          <w:lang w:val="en-GB"/>
-        </w:rPr>
-        <w:t>Experimental Setup</w:t>
-      </w:r>
-    </w:p>
-    <w:p>
-      <w:pPr>
-        <w:rPr>
-          <w:b/>
-          <w:bCs/>
-          <w:lang w:val="en-GB"/>
-        </w:rPr>
-      </w:pPr>
-      <w:r>
-        <w:rPr>
-          <w:b/>
-          <w:bCs/>
-          <w:lang w:val="en-GB"/>
-        </w:rPr>
-        <w:t>Pre-process</w:t>
-      </w:r>
-      <w:r>
-        <w:rPr>
-          <w:b/>
-          <w:bCs/>
-          <w:lang w:val="en-GB"/>
-        </w:rPr>
-        <w:t>ing</w:t>
-      </w:r>
-    </w:p>
-    <w:p>
-      <w:pPr>
-        <w:rPr>
-          <w:lang w:val="en-GB"/>
-        </w:rPr>
-      </w:pPr>
-      <w:r>
-        <w:rPr>
-          <w:lang w:val="en-GB"/>
-        </w:rPr>
-        <w:t xml:space="preserve">To clean the data used for this project, irrelevant columns were removed that wouldn’t be used for predicting the number of comments. Due to the fact that the number of comments are being predicted based on the article’s topic, tone, length and time of publication, the following columns were removed: </w:t>
-      </w:r>
-      <w:proofErr w:type="spellStart"/>
-      <w:r>
-        <w:rPr>
-          <w:lang w:val="en-GB"/>
-        </w:rPr>
-        <w:t>newsdesk</w:t>
-      </w:r>
-      <w:proofErr w:type="spellEnd"/>
-      <w:r>
-        <w:rPr>
-          <w:lang w:val="en-GB"/>
-        </w:rPr>
-        <w:t>, material</w:t>
-      </w:r>
-      <w:r>
-        <w:rPr>
-          <w:lang w:val="en-GB"/>
-        </w:rPr>
-        <w:t xml:space="preserve">, </w:t>
-      </w:r>
-      <w:proofErr w:type="spellStart"/>
-      <w:r>
-        <w:rPr>
-          <w:lang w:val="en-GB"/>
-        </w:rPr>
-        <w:t>is_popular</w:t>
-      </w:r>
-      <w:proofErr w:type="spellEnd"/>
-      <w:r>
-        <w:rPr>
-          <w:lang w:val="en-GB"/>
-        </w:rPr>
-        <w:t xml:space="preserve"> and </w:t>
-      </w:r>
-      <w:proofErr w:type="spellStart"/>
-      <w:r>
-        <w:rPr>
-          <w:lang w:val="en-GB"/>
-        </w:rPr>
-        <w:t>unique_ID</w:t>
-      </w:r>
-      <w:proofErr w:type="spellEnd"/>
+      <w:r>
+        <w:rPr>
+          <w:lang w:val="en-GB"/>
+        </w:rPr>
+        <w:t xml:space="preserve"> </w:t>
+      </w:r>
+      <w:r>
+        <w:rPr>
+          <w:lang w:val="en-GB"/>
+        </w:rPr>
+        <w:t>A</w:t>
+      </w:r>
+      <w:r>
+        <w:rPr>
+          <w:lang w:val="en-GB"/>
+        </w:rPr>
+        <w:t>ll the instances where the word count was equal to 0</w:t>
+      </w:r>
+      <w:r>
+        <w:rPr>
+          <w:lang w:val="en-GB"/>
+        </w:rPr>
+        <w:t xml:space="preserve"> were removed</w:t>
+      </w:r>
+      <w:r>
+        <w:rPr>
+          <w:lang w:val="en-GB"/>
+        </w:rPr>
+        <w:t xml:space="preserve"> and</w:t>
+      </w:r>
+      <w:r>
+        <w:rPr>
+          <w:lang w:val="en-GB"/>
+        </w:rPr>
+        <w:t xml:space="preserve"> the values</w:t>
+      </w:r>
+      <w:r>
+        <w:rPr>
+          <w:lang w:val="en-GB"/>
+        </w:rPr>
+        <w:t xml:space="preserve"> were normalised from 0 - 1</w:t>
+      </w:r>
+      <w:r>
+        <w:rPr>
+          <w:lang w:val="en-GB"/>
+        </w:rPr>
+        <w:t xml:space="preserve">. </w:t>
+      </w:r>
+      <w:r>
+        <w:rPr>
+          <w:lang w:val="en-GB"/>
+        </w:rPr>
+        <w:t xml:space="preserve">Removing the null values did lose some data but these null values may have skewed the model. Normalising the values </w:t>
+      </w:r>
+      <w:r>
+        <w:rPr>
+          <w:lang w:val="en-GB"/>
+        </w:rPr>
+        <w:t>prevent</w:t>
+      </w:r>
+      <w:r>
+        <w:rPr>
+          <w:lang w:val="en-GB"/>
+        </w:rPr>
+        <w:t>ed</w:t>
+      </w:r>
+      <w:r>
+        <w:rPr>
+          <w:lang w:val="en-GB"/>
+        </w:rPr>
+        <w:t xml:space="preserve"> the range of the word count feature from disproportionately affecting the neural network’s training process.</w:t>
+      </w:r>
+      <w:r>
+        <w:rPr>
+          <w:lang w:val="en-GB"/>
+        </w:rPr>
+        <w:t xml:space="preserve"> The max</w:t>
+      </w:r>
+      <w:r>
+        <w:rPr>
+          <w:lang w:val="en-GB"/>
+        </w:rPr>
+        <w:t>imum</w:t>
+      </w:r>
+      <w:r>
+        <w:rPr>
+          <w:lang w:val="en-GB"/>
+        </w:rPr>
+        <w:t xml:space="preserve"> word count in the datasets was 15,619 and the min</w:t>
+      </w:r>
+      <w:r>
+        <w:rPr>
+          <w:lang w:val="en-GB"/>
+        </w:rPr>
+        <w:t xml:space="preserve">imum was </w:t>
+      </w:r>
+      <w:r>
+        <w:rPr>
+          <w:lang w:val="en-GB"/>
+        </w:rPr>
+        <w:t>4</w:t>
+      </w:r>
       <w:r>
         <w:rPr>
           <w:lang w:val="en-GB"/>
         </w:rPr>
         <w:t>.</w:t>
       </w:r>
-    </w:p>
-    <w:p>
-      <w:pPr>
-        <w:rPr>
-          <w:lang w:val="en-GB"/>
-        </w:rPr>
-      </w:pPr>
-      <w:r>
-        <w:rPr>
-          <w:lang w:val="en-GB"/>
-        </w:rPr>
-        <w:t xml:space="preserve">The section and subsection features were used to determine the topic the article was covering. These categorical values were converted to numerical ones using one-hot encoding. This was used rather than label encoding </w:t>
-      </w:r>
-      <w:r>
-        <w:rPr>
-          <w:lang w:val="en-GB"/>
-        </w:rPr>
-        <w:t>as it does not introduce any numerical relationships between the categories that could potentially bias the neural network’s predictions.</w:t>
-      </w:r>
-    </w:p>
-    <w:p>
-      <w:pPr>
-        <w:rPr>
-          <w:lang w:val="en-GB"/>
-        </w:rPr>
-      </w:pPr>
-      <w:r>
-        <w:rPr>
-          <w:lang w:val="en-GB"/>
-        </w:rPr>
-        <w:t xml:space="preserve">The tone of each article was identified using a pre-trained sentiment analysis model. BERT </w:t>
-      </w:r>
-      <w:r>
-        <w:rPr>
-          <w:lang w:val="en-GB"/>
-        </w:rPr>
-        <w:t xml:space="preserve">[1] </w:t>
-      </w:r>
-      <w:r>
-        <w:rPr>
-          <w:lang w:val="en-GB"/>
-        </w:rPr>
-        <w:t xml:space="preserve">was the model used to </w:t>
-      </w:r>
-      <w:r>
-        <w:rPr>
-          <w:lang w:val="en-GB"/>
-        </w:rPr>
-        <w:t xml:space="preserve">predict the tone of the article. The model </w:t>
-      </w:r>
-      <w:r>
-        <w:rPr>
-          <w:lang w:val="en-GB"/>
-        </w:rPr>
-        <w:t>t</w:t>
-      </w:r>
-      <w:r>
-        <w:rPr>
-          <w:lang w:val="en-GB"/>
-        </w:rPr>
-        <w:t>ook</w:t>
-      </w:r>
-      <w:r>
-        <w:rPr>
-          <w:lang w:val="en-GB"/>
-        </w:rPr>
-        <w:t xml:space="preserve"> in the article’s headline, abstract and keywords as an input and output a number from 0 – 5 indicating how positive or negative the tone is.</w:t>
-      </w:r>
-      <w:r>
-        <w:rPr>
-          <w:lang w:val="en-GB"/>
-        </w:rPr>
-        <w:t xml:space="preserve"> This model has 67% accuracy when predicting the exact tone of the text and 95% accuracy when its guess is off by 1. These results were then normalised.</w:t>
-      </w:r>
-    </w:p>
-    <w:p>
-      <w:pPr>
-        <w:rPr>
-          <w:lang w:val="en-GB"/>
-        </w:rPr>
-      </w:pPr>
-      <w:r>
-        <w:rPr>
-          <w:lang w:val="en-GB"/>
-        </w:rPr>
-        <w:lastRenderedPageBreak/>
-        <w:t>The length input variable was the easiest feature to use from the dataset</w:t>
-      </w:r>
-      <w:r>
-        <w:rPr>
-          <w:lang w:val="en-GB"/>
-        </w:rPr>
-        <w:t>.</w:t>
-      </w:r>
-      <w:r>
-        <w:rPr>
-          <w:lang w:val="en-GB"/>
-        </w:rPr>
-        <w:t xml:space="preserve"> </w:t>
-      </w:r>
-      <w:r>
-        <w:rPr>
-          <w:lang w:val="en-GB"/>
-        </w:rPr>
-        <w:t>A</w:t>
-      </w:r>
-      <w:r>
-        <w:rPr>
-          <w:lang w:val="en-GB"/>
-        </w:rPr>
-        <w:t>ll the instances where the word count was equal to 0</w:t>
-      </w:r>
-      <w:r>
-        <w:rPr>
-          <w:lang w:val="en-GB"/>
-        </w:rPr>
-        <w:t xml:space="preserve"> were removed</w:t>
-      </w:r>
-      <w:r>
-        <w:rPr>
-          <w:lang w:val="en-GB"/>
-        </w:rPr>
-        <w:t xml:space="preserve"> and</w:t>
-      </w:r>
-      <w:r>
-        <w:rPr>
-          <w:lang w:val="en-GB"/>
-        </w:rPr>
-        <w:t xml:space="preserve"> the values</w:t>
-      </w:r>
-      <w:r>
-        <w:rPr>
-          <w:lang w:val="en-GB"/>
-        </w:rPr>
-        <w:t xml:space="preserve"> were normalised from 0 - 1</w:t>
-      </w:r>
-      <w:r>
-        <w:rPr>
-          <w:lang w:val="en-GB"/>
-        </w:rPr>
-        <w:t xml:space="preserve">. </w:t>
-      </w:r>
-      <w:r>
-        <w:rPr>
-          <w:lang w:val="en-GB"/>
-        </w:rPr>
-        <w:t xml:space="preserve">Removing the null values did lose some data but these null values may have skewed the model. Normalising the values </w:t>
-      </w:r>
-      <w:r>
-        <w:rPr>
-          <w:lang w:val="en-GB"/>
-        </w:rPr>
-        <w:t>prevent</w:t>
-      </w:r>
-      <w:r>
-        <w:rPr>
-          <w:lang w:val="en-GB"/>
-        </w:rPr>
-        <w:t>ed</w:t>
-      </w:r>
-      <w:r>
-        <w:rPr>
-          <w:lang w:val="en-GB"/>
-        </w:rPr>
-        <w:t xml:space="preserve"> the range of the word count feature from disproportionately affecting the neural network’s training process.</w:t>
-      </w:r>
-      <w:r>
-        <w:rPr>
-          <w:lang w:val="en-GB"/>
-        </w:rPr>
-        <w:t xml:space="preserve"> The max</w:t>
-      </w:r>
-      <w:r>
-        <w:rPr>
-          <w:lang w:val="en-GB"/>
-        </w:rPr>
-        <w:t>imum</w:t>
-      </w:r>
-      <w:r>
-        <w:rPr>
-          <w:lang w:val="en-GB"/>
-        </w:rPr>
-        <w:t xml:space="preserve"> word count in the datasets was 15,619 and the min</w:t>
-      </w:r>
-      <w:r>
-        <w:rPr>
-          <w:lang w:val="en-GB"/>
-        </w:rPr>
-        <w:t xml:space="preserve">imum was </w:t>
-      </w:r>
-      <w:r>
-        <w:rPr>
-          <w:lang w:val="en-GB"/>
-        </w:rPr>
-        <w:t>4</w:t>
-      </w:r>
-      <w:r>
-        <w:rPr>
-          <w:lang w:val="en-GB"/>
-        </w:rPr>
-        <w:t>.</w:t>
-      </w:r>
-      <w:r>
-        <w:rPr>
-          <w:lang w:val="en-GB"/>
-        </w:rPr>
-        <w:t xml:space="preserve"> I then used the following formula: (</w:t>
-      </w:r>
-      <w:proofErr w:type="spellStart"/>
-      <w:r>
-        <w:rPr>
-          <w:lang w:val="en-GB"/>
-        </w:rPr>
-        <w:t>word_count</w:t>
-      </w:r>
-      <w:proofErr w:type="spellEnd"/>
-      <w:r>
-        <w:rPr>
-          <w:lang w:val="en-GB"/>
-        </w:rPr>
-        <w:t xml:space="preserve"> – </w:t>
-      </w:r>
-      <w:proofErr w:type="spellStart"/>
-      <w:r>
-        <w:rPr>
-          <w:lang w:val="en-GB"/>
-        </w:rPr>
-        <w:t>min_word_count</w:t>
-      </w:r>
-      <w:proofErr w:type="spellEnd"/>
-      <w:r>
-        <w:rPr>
-          <w:lang w:val="en-GB"/>
-        </w:rPr>
-        <w:t>) / (</w:t>
-      </w:r>
-      <w:proofErr w:type="spellStart"/>
-      <w:r>
-        <w:rPr>
-          <w:lang w:val="en-GB"/>
-        </w:rPr>
-        <w:t>max_word_count</w:t>
-      </w:r>
-      <w:proofErr w:type="spellEnd"/>
-      <w:r>
-        <w:rPr>
-          <w:lang w:val="en-GB"/>
-        </w:rPr>
-        <w:t xml:space="preserve"> – </w:t>
-      </w:r>
-      <w:proofErr w:type="spellStart"/>
-      <w:r>
-        <w:rPr>
-          <w:lang w:val="en-GB"/>
-        </w:rPr>
-        <w:t>min_word_count</w:t>
-      </w:r>
-      <w:proofErr w:type="spellEnd"/>
-      <w:r>
-        <w:rPr>
-          <w:lang w:val="en-GB"/>
-        </w:rPr>
-        <w:t>).</w:t>
-      </w:r>
-    </w:p>
-    <w:p>
-      <w:pPr>
-        <w:rPr>
-          <w:lang w:val="en-GB"/>
-        </w:rPr>
-      </w:pPr>
-      <w:r>
-        <w:rPr>
-          <w:lang w:val="en-GB"/>
-        </w:rPr>
-        <w:t xml:space="preserve">The time each of the articles were published was included in the </w:t>
-      </w:r>
-      <w:proofErr w:type="spellStart"/>
-      <w:r>
-        <w:rPr>
-          <w:lang w:val="en-GB"/>
-        </w:rPr>
-        <w:t>pub_date</w:t>
-      </w:r>
-      <w:proofErr w:type="spellEnd"/>
-      <w:r>
-        <w:rPr>
-          <w:lang w:val="en-GB"/>
-        </w:rPr>
-        <w:t xml:space="preserve"> feature </w:t>
+      <w:r>
+        <w:rPr>
+          <w:lang w:val="en-GB"/>
+        </w:rPr>
+        <w:t xml:space="preserve"> I then used the following formula: (word_count – min_word_count) / (max_word_count – min_word_count).</w:t>
+      </w:r>
+    </w:p>
+    <w:p>
+      <w:pPr>
+        <w:rPr>
+          <w:lang w:val="en-GB"/>
+        </w:rPr>
+      </w:pPr>
+      <w:r>
+        <w:rPr>
+          <w:lang w:val="en-GB"/>
+        </w:rPr>
+        <w:t xml:space="preserve">The time each of the articles were published was included in the pub_date feature </w:t>
       </w:r>
       <w:r>
         <w:rPr>
@@ -791,16 +889,13 @@
     </w:p>
     <w:p>
       <w:pPr>
-        <w:rPr>
-          <w:b/>
-          <w:bCs/>
-          <w:lang w:val="en-GB"/>
-        </w:rPr>
-      </w:pPr>
-      <w:r>
-        <w:rPr>
-          <w:b/>
-          <w:bCs/>
+        <w:pStyle w:val="Heading3"/>
+        <w:rPr>
+          <w:lang w:val="en-GB"/>
+        </w:rPr>
+      </w:pPr>
+      <w:r>
+        <w:rPr>
           <w:lang w:val="en-GB"/>
         </w:rPr>
         <w:t>Split the data</w:t>
@@ -869,6 +964,7 @@
     </w:p>
     <w:p>
       <w:pPr>
+        <w:pStyle w:val="Heading3"/>
         <w:rPr>
           <w:lang w:val="en-GB"/>
         </w:rPr>
@@ -899,6 +995,13 @@
         </w:rPr>
         <w:t>Build the NN</w:t>
       </w:r>
+    </w:p>
+    <w:p>
+      <w:pPr>
+        <w:rPr>
+          <w:lang w:val="en-GB"/>
+        </w:rPr>
+      </w:pPr>
     </w:p>
     <w:p>
       <w:pPr>
@@ -1055,7 +1158,7 @@
     <w:lsdException w:name="List Number 3" w:semiHidden="1" w:unhideWhenUsed="1"/>
     <w:lsdException w:name="List Number 4" w:semiHidden="1" w:unhideWhenUsed="1"/>
     <w:lsdException w:name="List Number 5" w:semiHidden="1" w:unhideWhenUsed="1"/>
-    <w:lsdException w:name="Title" w:uiPriority="10" w:qFormat="1"/>
+    <w:lsdException w:name="Title" w:uiPriority="0" w:qFormat="1"/>
     <w:lsdException w:name="Closing" w:semiHidden="1" w:unhideWhenUsed="1"/>
     <w:lsdException w:name="Signature" w:semiHidden="1" w:unhideWhenUsed="1"/>
     <w:lsdException w:name="Default Paragraph Font" w:semiHidden="1" w:uiPriority="1" w:unhideWhenUsed="1"/>
@@ -1067,7 +1170,7 @@
     <w:lsdException w:name="List Continue 4" w:semiHidden="1" w:unhideWhenUsed="1"/>
     <w:lsdException w:name="List Continue 5" w:semiHidden="1" w:unhideWhenUsed="1"/>
     <w:lsdException w:name="Message Header" w:semiHidden="1" w:unhideWhenUsed="1"/>
-    <w:lsdException w:name="Subtitle" w:uiPriority="11" w:qFormat="1"/>
+    <w:lsdException w:name="Subtitle" w:uiPriority="0" w:qFormat="1"/>
     <w:lsdException w:name="Salutation" w:semiHidden="1" w:unhideWhenUsed="1"/>
     <w:lsdException w:name="Date" w:semiHidden="1" w:unhideWhenUsed="1"/>
     <w:lsdException w:name="Body Text First Indent" w:semiHidden="1" w:unhideWhenUsed="1"/>
@@ -1374,6 +1477,50 @@
     <w:name w:val="Normal"/>
     <w:qFormat/>
   </w:style>
+  <w:style w:type="paragraph" w:styleId="Heading2">
+    <w:name w:val="heading 2"/>
+    <w:basedOn w:val="Normal"/>
+    <w:next w:val="Normal"/>
+    <w:link w:val="Heading2Char"/>
+    <w:uiPriority w:val="9"/>
+    <w:unhideWhenUsed/>
+    <w:qFormat/>
+    <w:rsid w:val="005C708E"/>
+    <w:pPr>
+      <w:keepNext/>
+      <w:keepLines/>
+      <w:spacing w:before="40" w:after="0"/>
+      <w:outlineLvl w:val="1"/>
+    </w:pPr>
+    <w:rPr>
+      <w:rFonts w:asciiTheme="majorHAnsi" w:eastAsiaTheme="majorEastAsia" w:hAnsiTheme="majorHAnsi" w:cstheme="majorBidi"/>
+      <w:color w:val="2F5496" w:themeColor="accent1" w:themeShade="BF"/>
+      <w:sz w:val="26"/>
+      <w:szCs w:val="26"/>
+    </w:rPr>
+  </w:style>
+  <w:style w:type="paragraph" w:styleId="Heading3">
+    <w:name w:val="heading 3"/>
+    <w:basedOn w:val="Normal"/>
+    <w:next w:val="Normal"/>
+    <w:link w:val="Heading3Char"/>
+    <w:uiPriority w:val="9"/>
+    <w:unhideWhenUsed/>
+    <w:qFormat/>
+    <w:rsid w:val="005C708E"/>
+    <w:pPr>
+      <w:keepNext/>
+      <w:keepLines/>
+      <w:spacing w:before="40" w:after="0"/>
+      <w:outlineLvl w:val="2"/>
+    </w:pPr>
+    <w:rPr>
+      <w:rFonts w:asciiTheme="majorHAnsi" w:eastAsiaTheme="majorEastAsia" w:hAnsiTheme="majorHAnsi" w:cstheme="majorBidi"/>
+      <w:color w:val="1F3763" w:themeColor="accent1" w:themeShade="7F"/>
+      <w:sz w:val="24"/>
+      <w:szCs w:val="24"/>
+    </w:rPr>
+  </w:style>
   <w:style w:type="character" w:default="1" w:styleId="DefaultParagraphFont">
     <w:name w:val="Default Paragraph Font"/>
     <w:uiPriority w:val="1"/>
@@ -1400,6 +1547,124 @@
     <w:uiPriority w:val="99"/>
     <w:semiHidden/>
     <w:unhideWhenUsed/>
+  </w:style>
+  <w:style w:type="character" w:customStyle="1" w:styleId="Heading2Char">
+    <w:name w:val="Heading 2 Char"/>
+    <w:basedOn w:val="DefaultParagraphFont"/>
+    <w:link w:val="Heading2"/>
+    <w:uiPriority w:val="9"/>
+    <w:rsid w:val="005C708E"/>
+    <w:rPr>
+      <w:rFonts w:asciiTheme="majorHAnsi" w:eastAsiaTheme="majorEastAsia" w:hAnsiTheme="majorHAnsi" w:cstheme="majorBidi"/>
+      <w:color w:val="2F5496" w:themeColor="accent1" w:themeShade="BF"/>
+      <w:sz w:val="26"/>
+      <w:szCs w:val="26"/>
+    </w:rPr>
+  </w:style>
+  <w:style w:type="character" w:customStyle="1" w:styleId="Heading3Char">
+    <w:name w:val="Heading 3 Char"/>
+    <w:basedOn w:val="DefaultParagraphFont"/>
+    <w:link w:val="Heading3"/>
+    <w:uiPriority w:val="9"/>
+    <w:rsid w:val="005C708E"/>
+    <w:rPr>
+      <w:rFonts w:asciiTheme="majorHAnsi" w:eastAsiaTheme="majorEastAsia" w:hAnsiTheme="majorHAnsi" w:cstheme="majorBidi"/>
+      <w:color w:val="1F3763" w:themeColor="accent1" w:themeShade="7F"/>
+      <w:sz w:val="24"/>
+      <w:szCs w:val="24"/>
+    </w:rPr>
+  </w:style>
+  <w:style w:type="paragraph" w:customStyle="1" w:styleId="Author">
+    <w:name w:val="Author"/>
+    <w:basedOn w:val="Subtitle"/>
+    <w:rsid w:val="008C0EAE"/>
+    <w:pPr>
+      <w:spacing w:before="480"/>
+    </w:pPr>
+    <w:rPr>
+      <w:b w:val="0"/>
+      <w:sz w:val="40"/>
+      <w:szCs w:val="40"/>
+    </w:rPr>
+  </w:style>
+  <w:style w:type="paragraph" w:styleId="Subtitle">
+    <w:name w:val="Subtitle"/>
+    <w:basedOn w:val="Normal"/>
+    <w:link w:val="SubtitleChar"/>
+    <w:qFormat/>
+    <w:rsid w:val="008C0EAE"/>
+    <w:pPr>
+      <w:spacing w:before="360" w:after="360" w:line="240" w:lineRule="auto"/>
+      <w:jc w:val="center"/>
+      <w:outlineLvl w:val="1"/>
+    </w:pPr>
+    <w:rPr>
+      <w:rFonts w:asciiTheme="majorHAnsi" w:eastAsia="Times New Roman" w:hAnsiTheme="majorHAnsi" w:cs="Times New Roman"/>
+      <w:b/>
+      <w:bCs/>
+      <w:sz w:val="44"/>
+      <w:szCs w:val="44"/>
+    </w:rPr>
+  </w:style>
+  <w:style w:type="character" w:customStyle="1" w:styleId="SubtitleChar">
+    <w:name w:val="Subtitle Char"/>
+    <w:basedOn w:val="DefaultParagraphFont"/>
+    <w:link w:val="Subtitle"/>
+    <w:rsid w:val="008C0EAE"/>
+    <w:rPr>
+      <w:rFonts w:asciiTheme="majorHAnsi" w:eastAsia="Times New Roman" w:hAnsiTheme="majorHAnsi" w:cs="Times New Roman"/>
+      <w:b/>
+      <w:bCs/>
+      <w:sz w:val="44"/>
+      <w:szCs w:val="44"/>
+    </w:rPr>
+  </w:style>
+  <w:style w:type="paragraph" w:styleId="Title">
+    <w:name w:val="Title"/>
+    <w:basedOn w:val="Normal"/>
+    <w:link w:val="TitleChar"/>
+    <w:qFormat/>
+    <w:rsid w:val="008C0EAE"/>
+    <w:pPr>
+      <w:spacing w:after="720" w:line="240" w:lineRule="auto"/>
+      <w:jc w:val="center"/>
+      <w:outlineLvl w:val="0"/>
+    </w:pPr>
+    <w:rPr>
+      <w:rFonts w:asciiTheme="majorHAnsi" w:eastAsia="Times New Roman" w:hAnsiTheme="majorHAnsi" w:cs="Times New Roman"/>
+      <w:bCs/>
+      <w:kern w:val="28"/>
+      <w:sz w:val="48"/>
+      <w:szCs w:val="48"/>
+    </w:rPr>
+  </w:style>
+  <w:style w:type="character" w:customStyle="1" w:styleId="TitleChar">
+    <w:name w:val="Title Char"/>
+    <w:basedOn w:val="DefaultParagraphFont"/>
+    <w:link w:val="Title"/>
+    <w:rsid w:val="008C0EAE"/>
+    <w:rPr>
+      <w:rFonts w:asciiTheme="majorHAnsi" w:eastAsia="Times New Roman" w:hAnsiTheme="majorHAnsi" w:cs="Times New Roman"/>
+      <w:bCs/>
+      <w:kern w:val="28"/>
+      <w:sz w:val="48"/>
+      <w:szCs w:val="48"/>
+    </w:rPr>
+  </w:style>
+  <w:style w:type="paragraph" w:customStyle="1" w:styleId="Subsubtitle">
+    <w:name w:val="Subsubtitle"/>
+    <w:basedOn w:val="Normal"/>
+    <w:qFormat/>
+    <w:rsid w:val="008C0EAE"/>
+    <w:pPr>
+      <w:spacing w:before="120" w:after="240" w:line="240" w:lineRule="auto"/>
+      <w:jc w:val="center"/>
+    </w:pPr>
+    <w:rPr>
+      <w:rFonts w:asciiTheme="majorHAnsi" w:eastAsia="Times New Roman" w:hAnsiTheme="majorHAnsi" w:cs="Times New Roman"/>
+      <w:sz w:val="32"/>
+      <w:szCs w:val="32"/>
+    </w:rPr>
   </w:style>
 </w:styles>
 </file>

</xml_diff>

<commit_message>
Classification transformer predicting tone
</commit_message>
<xml_diff>
--- a/Deep Learning Project.docx
+++ b/Deep Learning Project.docx
@@ -1,6 +1,6 @@
 
 <file path=word/document.xml><?xml version="1.0" encoding="utf-8"?>
-<w:document xmlns:wpc="http://schemas.microsoft.com/office/word/2010/wordprocessingCanvas" xmlns:cx="http://schemas.microsoft.com/office/drawing/2014/chartex" xmlns:cx1="http://schemas.microsoft.com/office/drawing/2015/9/8/chartex" xmlns:cx2="http://schemas.microsoft.com/office/drawing/2015/10/21/chartex" xmlns:cx3="http://schemas.microsoft.com/office/drawing/2016/5/9/chartex" xmlns:cx4="http://schemas.microsoft.com/office/drawing/2016/5/10/chartex" xmlns:cx5="http://schemas.microsoft.com/office/drawing/2016/5/11/chartex" xmlns:cx6="http://schemas.microsoft.com/office/drawing/2016/5/12/chartex" xmlns:cx7="http://schemas.microsoft.com/office/drawing/2016/5/13/chartex" xmlns:cx8="http://schemas.microsoft.com/office/drawing/2016/5/14/chartex" xmlns:mc="http://schemas.openxmlformats.org/markup-compatibility/2006" xmlns:aink="http://schemas.microsoft.com/office/drawing/2016/ink" xmlns:am3d="http://schemas.microsoft.com/office/drawing/2017/model3d" xmlns:o="urn:schemas-microsoft-com:office:office" xmlns:oel="http://schemas.microsoft.com/office/2019/extlst" xmlns:r="http://schemas.openxmlformats.org/officeDocument/2006/relationships" xmlns:m="http://schemas.openxmlformats.org/officeDocument/2006/math" xmlns:v="urn:schemas-microsoft-com:vml" xmlns:wp14="http://schemas.microsoft.com/office/word/2010/wordprocessingDrawing" xmlns:wp="http://schemas.openxmlformats.org/drawingml/2006/wordprocessingDrawing" xmlns:w10="urn:schemas-microsoft-com:office:word" xmlns:w="http://schemas.openxmlformats.org/wordprocessingml/2006/main" xmlns:w14="http://schemas.microsoft.com/office/word/2010/wordml" xmlns:w15="http://schemas.microsoft.com/office/word/2012/wordml" xmlns:w16cex="http://schemas.microsoft.com/office/word/2018/wordml/cex" xmlns:w16cid="http://schemas.microsoft.com/office/word/2016/wordml/cid" xmlns:w16="http://schemas.microsoft.com/office/word/2018/wordml" xmlns:w16sdtdh="http://schemas.microsoft.com/office/word/2020/wordml/sdtdatahash" xmlns:w16se="http://schemas.microsoft.com/office/word/2015/wordml/symex" xmlns:wpg="http://schemas.microsoft.com/office/word/2010/wordprocessingGroup" xmlns:wpi="http://schemas.microsoft.com/office/word/2010/wordprocessingInk" xmlns:wne="http://schemas.microsoft.com/office/word/2006/wordml" xmlns:wps="http://schemas.microsoft.com/office/word/2010/wordprocessingShape" mc:Ignorable="w14 w15 w16se w16cid w16 w16cex w16sdtdh wp14">
+<w:document xmlns:wpc="http://schemas.microsoft.com/office/word/2010/wordprocessingCanvas" xmlns:cx="http://schemas.microsoft.com/office/drawing/2014/chartex" xmlns:cx1="http://schemas.microsoft.com/office/drawing/2015/9/8/chartex" xmlns:cx2="http://schemas.microsoft.com/office/drawing/2015/10/21/chartex" xmlns:cx3="http://schemas.microsoft.com/office/drawing/2016/5/9/chartex" xmlns:cx4="http://schemas.microsoft.com/office/drawing/2016/5/10/chartex" xmlns:cx5="http://schemas.microsoft.com/office/drawing/2016/5/11/chartex" xmlns:cx6="http://schemas.microsoft.com/office/drawing/2016/5/12/chartex" xmlns:cx7="http://schemas.microsoft.com/office/drawing/2016/5/13/chartex" xmlns:cx8="http://schemas.microsoft.com/office/drawing/2016/5/14/chartex" xmlns:mc="http://schemas.openxmlformats.org/markup-compatibility/2006" xmlns:aink="http://schemas.microsoft.com/office/drawing/2016/ink" xmlns:am3d="http://schemas.microsoft.com/office/drawing/2017/model3d" xmlns:o="urn:schemas-microsoft-com:office:office" xmlns:oel="http://schemas.microsoft.com/office/2019/extlst" xmlns:r="http://schemas.openxmlformats.org/officeDocument/2006/relationships" xmlns:m="http://schemas.openxmlformats.org/officeDocument/2006/math" xmlns:v="urn:schemas-microsoft-com:vml" xmlns:wp14="http://schemas.microsoft.com/office/word/2010/wordprocessingDrawing" xmlns:wp="http://schemas.openxmlformats.org/drawingml/2006/wordprocessingDrawing" xmlns:w10="urn:schemas-microsoft-com:office:word" xmlns:w="http://schemas.openxmlformats.org/wordprocessingml/2006/main" xmlns:w14="http://schemas.microsoft.com/office/word/2010/wordml" xmlns:w15="http://schemas.microsoft.com/office/word/2012/wordml" xmlns:w16cex="http://schemas.microsoft.com/office/word/2018/wordml/cex" xmlns:w16cid="http://schemas.microsoft.com/office/word/2016/wordml/cid" xmlns:w16="http://schemas.microsoft.com/office/word/2018/wordml" xmlns:w16du="http://schemas.microsoft.com/office/word/2023/wordml/word16du" xmlns:w16sdtdh="http://schemas.microsoft.com/office/word/2020/wordml/sdtdatahash" xmlns:w16se="http://schemas.microsoft.com/office/word/2015/wordml/symex" xmlns:wpg="http://schemas.microsoft.com/office/word/2010/wordprocessingGroup" xmlns:wpi="http://schemas.microsoft.com/office/word/2010/wordprocessingInk" xmlns:wne="http://schemas.microsoft.com/office/word/2006/wordml" xmlns:wps="http://schemas.microsoft.com/office/word/2010/wordprocessingShape" mc:Ignorable="w14 w15 w16se w16cid w16 w16cex w16sdtdh wp14">
   <w:body>
     <w:p>
       <w:pPr>
@@ -24,16 +24,7 @@
         <w:fldChar w:fldCharType="end"/>
       </w:r>
       <w:r>
-        <w:t>COMP47</w:t>
-      </w:r>
-      <w:r>
-        <w:t>65</w:t>
-      </w:r>
-      <w:r>
-        <w:t xml:space="preserve">0 </w:t>
-      </w:r>
-      <w:r>
-        <w:t>Deep Learning</w:t>
+        <w:t>COMP47650 Deep Learning</w:t>
       </w:r>
     </w:p>
     <w:p>
@@ -51,7 +42,7 @@
         <w:pStyle w:val="Subtitle"/>
       </w:pPr>
       <w:r>
-        <w:t>Predicting the Number of Comments a New York Times Article Gets</w:t>
+        <w:t>Predictive Analysis of User Comments on New York Times Articles</w:t>
       </w:r>
     </w:p>
     <w:p>
@@ -200,7 +191,7 @@
                     </pic:cNvPicPr>
                   </pic:nvPicPr>
                   <pic:blipFill>
-                    <a:blip r:embed="rId4" cstate="print">
+                    <a:blip r:embed="rId5" cstate="print">
                       <a:extLst>
                         <a:ext uri="{28A0092B-C50C-407E-A947-70E740481C1C}">
                           <a14:useLocalDpi xmlns:a14="http://schemas.microsoft.com/office/drawing/2010/main" val="0"/>
@@ -535,7 +526,19 @@
         <w:rPr>
           <w:lang w:val="en-GB"/>
         </w:rPr>
-        <w:t>Transformers are the most powerful tool in deep learning at the minute. They have led to the explosion of recent popularity in artificial intelligence by creating systems like ChatGPT. Therefore, this project is based around the transformer neural network architecture. A regression model will be trained to predict the number of comments a New Yorks Times article will get. Before this, the article’s topic, tone, length and time of publication must be found. All of these are evident in the dataset provided besides the tone of the article. A second transformer model, will be trained as a sentiment analysis tool to classify the tone of the article’s.</w:t>
+        <w:t xml:space="preserve">Transformers are the most powerful tool in deep learning at the minute. They have led to the explosion of recent popularity in artificial intelligence by creating systems like ChatGPT. Therefore, this project is based around the transformer neural network architecture. A regression model will be trained to predict the number of comments a New Yorks Times article will get. Before this, the article’s topic, tone, length and time of publication must be found. All of these are evident in the dataset provided besides the tone of the article. </w:t>
+      </w:r>
+      <w:r>
+        <w:rPr>
+          <w:lang w:val="en-GB"/>
+        </w:rPr>
+        <w:t>A second transformer model</w:t>
+      </w:r>
+      <w:r>
+        <w:rPr>
+          <w:lang w:val="en-GB"/>
+        </w:rPr>
+        <w:t xml:space="preserve"> will be trained as a sentiment analysis tool to classify the tone of the article’s.</w:t>
       </w:r>
     </w:p>
     <w:p>
@@ -676,7 +679,19 @@
         <w:rPr>
           <w:lang w:val="en-GB"/>
         </w:rPr>
-        <w:t xml:space="preserve"> in the article’s headline, abstract and keywords as an input and output a number from 0 – 5 indicating how positive or negative the </w:t>
+        <w:t xml:space="preserve"> in the article’s headline, abstract and keywords as an input and output a number from </w:t>
+      </w:r>
+      <w:r>
+        <w:rPr>
+          <w:lang w:val="en-GB"/>
+        </w:rPr>
+        <w:t>1</w:t>
+      </w:r>
+      <w:r>
+        <w:rPr>
+          <w:lang w:val="en-GB"/>
+        </w:rPr>
+        <w:t xml:space="preserve"> – 5 indicating how positive or negative the </w:t>
       </w:r>
       <w:r>
         <w:rPr>
@@ -985,15 +1000,145 @@
     </w:p>
     <w:p>
       <w:pPr>
-        <w:rPr>
-          <w:lang w:val="en-GB"/>
-        </w:rPr>
-      </w:pPr>
-      <w:r>
-        <w:rPr>
-          <w:lang w:val="en-GB"/>
-        </w:rPr>
-        <w:t>Build the NN</w:t>
+        <w:pStyle w:val="Heading3"/>
+        <w:rPr>
+          <w:lang w:val="en-GB"/>
+        </w:rPr>
+      </w:pPr>
+      <w:r>
+        <w:rPr>
+          <w:lang w:val="en-GB"/>
+        </w:rPr>
+        <w:t>Build the N</w:t>
+      </w:r>
+      <w:r>
+        <w:rPr>
+          <w:lang w:val="en-GB"/>
+        </w:rPr>
+        <w:t xml:space="preserve">eural </w:t>
+      </w:r>
+      <w:r>
+        <w:rPr>
+          <w:lang w:val="en-GB"/>
+        </w:rPr>
+        <w:t>N</w:t>
+      </w:r>
+      <w:r>
+        <w:rPr>
+          <w:lang w:val="en-GB"/>
+        </w:rPr>
+        <w:t>etwork</w:t>
+      </w:r>
+    </w:p>
+    <w:p>
+      <w:pPr>
+        <w:rPr>
+          <w:lang w:val="en-GB"/>
+        </w:rPr>
+      </w:pPr>
+      <w:r>
+        <w:rPr>
+          <w:lang w:val="en-GB"/>
+        </w:rPr>
+        <w:t>To the build the neural network, the original transformer architecture, as seen in figure 1 below, was followed. This architecture was introduced by Vasawani et al. in the paper “Attention is All You Need” [2]. This model consists of two main components: the encoder and the decoder. Each component has multiple layers</w:t>
+      </w:r>
+      <w:r>
+        <w:rPr>
+          <w:lang w:val="en-GB"/>
+        </w:rPr>
+        <w:t>.</w:t>
+      </w:r>
+    </w:p>
+    <w:p>
+      <w:pPr>
+        <w:rPr>
+          <w:lang w:val="en-GB"/>
+        </w:rPr>
+      </w:pPr>
+      <w:r>
+        <w:rPr>
+          <w:lang w:val="en-GB"/>
+        </w:rPr>
+        <w:t>Encoder</w:t>
+      </w:r>
+    </w:p>
+    <w:p>
+      <w:pPr>
+        <w:jc w:val="center"/>
+        <w:rPr>
+          <w:lang w:val="en-GB"/>
+        </w:rPr>
+      </w:pPr>
+      <w:r>
+        <w:rPr>
+          <w:noProof/>
+          <w:lang w:val="en-GB"/>
+        </w:rPr>
+        <w:lastRenderedPageBreak/>
+        <w:drawing>
+          <wp:inline distT="0" distB="0" distL="0" distR="0" wp14:anchorId="401C5A83" wp14:editId="38D862B2">
+            <wp:extent cx="3378200" cy="5033615"/>
+            <wp:effectExtent l="0" t="0" r="0" b="0"/>
+            <wp:docPr id="3" name="Picture 3" descr="Diagram&#10;&#10;Description automatically generated"/>
+            <wp:cNvGraphicFramePr>
+              <a:graphicFrameLocks xmlns:a="http://schemas.openxmlformats.org/drawingml/2006/main" noChangeAspect="1"/>
+            </wp:cNvGraphicFramePr>
+            <a:graphic xmlns:a="http://schemas.openxmlformats.org/drawingml/2006/main">
+              <a:graphicData uri="http://schemas.openxmlformats.org/drawingml/2006/picture">
+                <pic:pic xmlns:pic="http://schemas.openxmlformats.org/drawingml/2006/picture">
+                  <pic:nvPicPr>
+                    <pic:cNvPr id="3" name="Picture 3" descr="Diagram&#10;&#10;Description automatically generated"/>
+                    <pic:cNvPicPr/>
+                  </pic:nvPicPr>
+                  <pic:blipFill>
+                    <a:blip r:embed="rId6">
+                      <a:extLst>
+                        <a:ext uri="{28A0092B-C50C-407E-A947-70E740481C1C}">
+                          <a14:useLocalDpi xmlns:a14="http://schemas.microsoft.com/office/drawing/2010/main" val="0"/>
+                        </a:ext>
+                      </a:extLst>
+                    </a:blip>
+                    <a:stretch>
+                      <a:fillRect/>
+                    </a:stretch>
+                  </pic:blipFill>
+                  <pic:spPr>
+                    <a:xfrm>
+                      <a:off x="0" y="0"/>
+                      <a:ext cx="3385418" cy="5044369"/>
+                    </a:xfrm>
+                    <a:prstGeom prst="rect">
+                      <a:avLst/>
+                    </a:prstGeom>
+                  </pic:spPr>
+                </pic:pic>
+              </a:graphicData>
+            </a:graphic>
+          </wp:inline>
+        </w:drawing>
+      </w:r>
+    </w:p>
+    <w:p>
+      <w:pPr>
+        <w:pStyle w:val="Caption"/>
+        <w:jc w:val="center"/>
+        <w:rPr>
+          <w:lang w:val="en-GB"/>
+        </w:rPr>
+      </w:pPr>
+      <w:r>
+        <w:t xml:space="preserve">Figure </w:t>
+      </w:r>
+      <w:fldSimple w:instr=" SEQ Figure \* ARABIC ">
+        <w:r>
+          <w:rPr>
+            <w:noProof/>
+          </w:rPr>
+          <w:t>1</w:t>
+        </w:r>
+      </w:fldSimple>
+      <w:r>
+        <w:t>: Transformer Architecture</w:t>
       </w:r>
     </w:p>
     <w:p>
@@ -1054,11 +1199,27 @@
         </w:rPr>
         <w:t xml:space="preserve">[1] BERT model - </w:t>
       </w:r>
-      <w:r>
-        <w:rPr>
-          <w:lang w:val="en-GB"/>
-        </w:rPr>
-        <w:t>https://huggingface.co/nlptown/bert-base-multilingual-uncased-sentiment</w:t>
+      <w:hyperlink r:id="rId7" w:history="1">
+        <w:r>
+          <w:rPr>
+            <w:rStyle w:val="Hyperlink"/>
+            <w:lang w:val="en-GB"/>
+          </w:rPr>
+          <w:t>https://huggingface.co/nlptown/bert-base-multilingual-uncased-sentiment</w:t>
+        </w:r>
+      </w:hyperlink>
+    </w:p>
+    <w:p>
+      <w:pPr>
+        <w:rPr>
+          <w:lang w:val="en-GB"/>
+        </w:rPr>
+      </w:pPr>
+      <w:r>
+        <w:rPr>
+          <w:lang w:val="en-GB"/>
+        </w:rPr>
+        <w:t>[2] Vaswani, “Attention is All You Need”, in Proceedings of the Advances in Neural Information Processing Systems (NIPS), 2017</w:t>
       </w:r>
     </w:p>
     <w:p>
@@ -1666,6 +1827,48 @@
       <w:szCs w:val="32"/>
     </w:rPr>
   </w:style>
+  <w:style w:type="paragraph" w:styleId="Caption">
+    <w:name w:val="caption"/>
+    <w:basedOn w:val="Normal"/>
+    <w:next w:val="Normal"/>
+    <w:uiPriority w:val="35"/>
+    <w:unhideWhenUsed/>
+    <w:qFormat/>
+    <w:rsid w:val="00276B55"/>
+    <w:pPr>
+      <w:spacing w:after="200" w:line="240" w:lineRule="auto"/>
+    </w:pPr>
+    <w:rPr>
+      <w:i/>
+      <w:iCs/>
+      <w:color w:val="44546A" w:themeColor="text2"/>
+      <w:sz w:val="18"/>
+      <w:szCs w:val="18"/>
+    </w:rPr>
+  </w:style>
+  <w:style w:type="character" w:styleId="Hyperlink">
+    <w:name w:val="Hyperlink"/>
+    <w:basedOn w:val="DefaultParagraphFont"/>
+    <w:uiPriority w:val="99"/>
+    <w:unhideWhenUsed/>
+    <w:rsid w:val="004D038A"/>
+    <w:rPr>
+      <w:color w:val="0563C1" w:themeColor="hyperlink"/>
+      <w:u w:val="single"/>
+    </w:rPr>
+  </w:style>
+  <w:style w:type="character" w:styleId="UnresolvedMention">
+    <w:name w:val="Unresolved Mention"/>
+    <w:basedOn w:val="DefaultParagraphFont"/>
+    <w:uiPriority w:val="99"/>
+    <w:semiHidden/>
+    <w:unhideWhenUsed/>
+    <w:rsid w:val="004D038A"/>
+    <w:rPr>
+      <w:color w:val="605E5C"/>
+      <w:shd w:val="clear" w:color="auto" w:fill="E1DFDD"/>
+    </w:rPr>
+  </w:style>
 </w:styles>
 </file>
 
@@ -1962,4 +2165,16 @@
     </a:ext>
   </a:extLst>
 </a:theme>
+</file>
+
+<file path=customXml/item1.xml><?xml version="1.0" encoding="utf-8"?>
+<b:Sources xmlns:b="http://schemas.openxmlformats.org/officeDocument/2006/bibliography" xmlns="http://schemas.openxmlformats.org/officeDocument/2006/bibliography" SelectedStyle="\APASixthEditionOfficeOnline.xsl" StyleName="APA" Version="6"/>
+</file>
+
+<file path=customXml/itemProps1.xml><?xml version="1.0" encoding="utf-8"?>
+<ds:datastoreItem xmlns:ds="http://schemas.openxmlformats.org/officeDocument/2006/customXml" ds:itemID="{26ECC192-82F6-4C32-A3EC-9118A49C3A48}">
+  <ds:schemaRefs>
+    <ds:schemaRef ds:uri="http://schemas.openxmlformats.org/officeDocument/2006/bibliography"/>
+  </ds:schemaRefs>
+</ds:datastoreItem>
 </file>
</xml_diff>